<commit_message>
revisions to rough draft
</commit_message>
<xml_diff>
--- a/inst/manuscript/manuscript.docx
+++ b/inst/manuscript/manuscript.docx
@@ -25,6 +25,12 @@
         <w:t xml:space="preserve"> </w:t>
       </w:r>
       <w:r>
+        <w:t xml:space="preserve">target</w:t>
+      </w:r>
+      <w:r>
+        <w:t xml:space="preserve"> </w:t>
+      </w:r>
+      <w:r>
         <w:t xml:space="preserve">gene</w:t>
       </w:r>
       <w:r>
@@ -43,7 +49,7 @@
         <w:t xml:space="preserve"> </w:t>
       </w:r>
       <w:r>
-        <w:t xml:space="preserve">metabolic</w:t>
+        <w:t xml:space="preserve">glycolytic</w:t>
       </w:r>
       <w:r>
         <w:t xml:space="preserve"> </w:t>
@@ -169,6 +175,21 @@
           <w:vertAlign w:val="superscript"/>
         </w:rPr>
         <w:t xml:space="preserve">5</w:t>
+      </w:r>
+      <w:r>
+        <w:t xml:space="preserve">,</w:t>
+      </w:r>
+      <w:r>
+        <w:t xml:space="preserve"> </w:t>
+      </w:r>
+      <w:r>
+        <w:t xml:space="preserve">Kevin Leahy</w:t>
+      </w:r>
+      <w:r>
+        <w:rPr>
+          <w:vertAlign w:val="superscript"/>
+        </w:rPr>
+        <w:t xml:space="preserve">1</w:t>
       </w:r>
       <w:r>
         <w:t xml:space="preserve">,</w:t>
@@ -372,7 +393,7 @@
         <w:pStyle w:val="FirstParagraph"/>
       </w:pPr>
       <w:r>
-        <w:t xml:space="preserve">Hypoxia is an important environmental stimulus that causes transcriptional and metabolic reprogramming in cells to facilitate their survival. Here, we performed stable isotope tracing and metabolic flux analyses of proliferating primary cells in hypoxia. Despite activation of the hypoxia-inducible factor (HIF) transcriptional program and up-regulation of glycolytic genes, glycolytic flux was decreased in hypoxic cells in our models. No evidence for increased glutaminolysis or reductive carboxylation was observed. While pharmacologic stabilization of HIF in normoxia with the prolyl hydroxylase inhibitor molidustat did increase glycolytic flux as expected, hypoxia abrogated this effect. Multi-omic profiling of cells treated with hypoxia or molidustat, seperately or together, reveals distinct molecular responses to to hypoxia and pharmacologic prolyl hydroxylase inhibition. Together, these data suggest that primary cell bioenergetic metabolism is closely coupled to cell proliferation rate and that other regulatory factors override the effects of HIF-dependent up-regulation of glycolytic gene expression on glycolytic flux.</w:t>
+        <w:t xml:space="preserve">Hypoxia is an important environmental stimulus that causes transcriptional and metabolic reprogramming in cells to facilitate their survival. Here, we performed stable isotope tracing and metabolic flux analyses of proliferating human lung fibroblasts and pulmonary artery smooth muscle cells in hypoxia. Despite activation of the hypoxia-inducible factor (HIF) transcriptional program and up-regulation of glycolytic genes, glycolytic flux was decreased in hypoxic cells. While pharmacologic stabilization of HIF in normoxia with the prolyl hydroxylase inhibitor molidustat did increase glycolytic flux as expected, hypoxia abrogated this effect of molidustat treatment. Multi-omic profiling of cells treated with hypoxia or molidustat, seperately or together, revealed distinct molecular responses to hypoxia and pharmacologic prolyl hydroxylase inhibition. Together, these data suggest that primary cell bioenergetic metabolism is closely coupled to cell proliferation rate and that other factors supersede the anticipated effects of HIF-dependent up-regulation of glycolytic gene expression on glycolytic flux.</w:t>
       </w:r>
     </w:p>
     <w:bookmarkEnd w:id="21"/>
@@ -417,34 +438,57 @@
       </w:r>
       <w:r>
         <w:t xml:space="preserve"> </w:t>
+      </w:r>
+      <w:r>
+        <w:t xml:space="preserve">(</w:t>
       </w:r>
       <w:hyperlink w:anchor="ref-RN1198">
         <w:r>
           <w:rPr>
             <w:rStyle w:val="Hyperlink"/>
           </w:rPr>
-          <w:t xml:space="preserve">Lee et al.</w:t>
+          <w:t xml:space="preserve">Lee et al., 2020</w:t>
         </w:r>
       </w:hyperlink>
       <w:r>
-        <w:t xml:space="preserve"> </w:t>
-      </w:r>
-      <w:r>
-        <w:t xml:space="preserve">(</w:t>
-      </w:r>
-      <w:hyperlink w:anchor="ref-RN1198">
+        <w:t xml:space="preserve">;</w:t>
+      </w:r>
+      <w:r>
+        <w:t xml:space="preserve"> </w:t>
+      </w:r>
+      <w:hyperlink w:anchor="ref-RN1980">
         <w:r>
           <w:rPr>
             <w:rStyle w:val="Hyperlink"/>
           </w:rPr>
-          <w:t xml:space="preserve">2020</w:t>
+          <w:t xml:space="preserve">Semenza, 2012</w:t>
         </w:r>
       </w:hyperlink>
       <w:r>
         <w:t xml:space="preserve">)</w:t>
       </w:r>
       <w:r>
-        <w:t xml:space="preserve">. Overall, these changes in gene transcription should increase glycolytic capacity and divert glucose-derived pyruvate from oxidative phosphorylation toward lactate fermentation to maintain energy production and minimize the formation of reactive oxygen species</w:t>
+        <w:t xml:space="preserve">. Although HIF-1α is constitutively expressed, it is hydroxylated by prolyl hydroxylase enzymes in normoxia and targeted for proteasomal degradation. Prolyl hydroxlyase enzymes (PHDs) are the principal oxygen sensors in metazoan cells</w:t>
+      </w:r>
+      <w:r>
+        <w:t xml:space="preserve"> </w:t>
+      </w:r>
+      <w:r>
+        <w:t xml:space="preserve">(</w:t>
+      </w:r>
+      <w:hyperlink w:anchor="ref-RN999">
+        <w:r>
+          <w:rPr>
+            <w:rStyle w:val="Hyperlink"/>
+          </w:rPr>
+          <w:t xml:space="preserve">Kaelin and Ratcliffe, 2008</w:t>
+        </w:r>
+      </w:hyperlink>
+      <w:r>
+        <w:t xml:space="preserve">)</w:t>
+      </w:r>
+      <w:r>
+        <w:t xml:space="preserve">. PHDs are α-ketoglutrate dioxygenase enzymes that require molecular oxygen to catalyze this protein modification. When oxygen tension falls, PHD activity decreases, leading to HIF-1α stabilization and its associated transcriptional program. Overall, the changes in gene transcription should increase glycolytic capacity and divert glucose-derived pyruvate from oxidative phosphorylation toward lactate fermentation to maintain ATP production and minimize the formation of reactive oxygen species (ROS)</w:t>
       </w:r>
       <w:r>
         <w:t xml:space="preserve"> </w:t>
@@ -472,7 +516,7 @@
         <w:pStyle w:val="BodyText"/>
       </w:pPr>
       <w:r>
-        <w:t xml:space="preserve">While this</w:t>
+        <w:t xml:space="preserve">While a</w:t>
       </w:r>
       <w:r>
         <w:t xml:space="preserve"> </w:t>
@@ -490,7 +534,24 @@
         <w:t xml:space="preserve"> </w:t>
       </w:r>
       <w:r>
-        <w:t xml:space="preserve">of primary carbon metabolism is well-described, the effects of hypoxia on other metabolic pathways are an area of active investigation</w:t>
+        <w:t xml:space="preserve">of primary carbon metabolism in hypoxia is well-described, the effects of hypoxia on other metabolic pathways are an area of active investigation</w:t>
+      </w:r>
+      <w:r>
+        <w:t xml:space="preserve"> </w:t>
+      </w:r>
+      <w:r>
+        <w:t xml:space="preserve">(</w:t>
+      </w:r>
+      <w:hyperlink w:anchor="ref-RN953">
+        <w:r>
+          <w:rPr>
+            <w:rStyle w:val="Hyperlink"/>
+          </w:rPr>
+          <w:t xml:space="preserve">Jain et al., 2020</w:t>
+        </w:r>
+      </w:hyperlink>
+      <w:r>
+        <w:t xml:space="preserve">;</w:t>
       </w:r>
       <w:r>
         <w:t xml:space="preserve"> </w:t>
@@ -500,21 +561,21 @@
           <w:rPr>
             <w:rStyle w:val="Hyperlink"/>
           </w:rPr>
-          <w:t xml:space="preserve">Lee et al.</w:t>
+          <w:t xml:space="preserve">Lee et al., 2020</w:t>
         </w:r>
       </w:hyperlink>
       <w:r>
-        <w:t xml:space="preserve"> </w:t>
-      </w:r>
-      <w:r>
-        <w:t xml:space="preserve">(</w:t>
-      </w:r>
-      <w:hyperlink w:anchor="ref-RN1198">
+        <w:t xml:space="preserve">;</w:t>
+      </w:r>
+      <w:r>
+        <w:t xml:space="preserve"> </w:t>
+      </w:r>
+      <w:hyperlink w:anchor="ref-RN1603">
         <w:r>
           <w:rPr>
             <w:rStyle w:val="Hyperlink"/>
           </w:rPr>
-          <w:t xml:space="preserve">2020</w:t>
+          <w:t xml:space="preserve">Oldham et al., 2015</w:t>
         </w:r>
       </w:hyperlink>
       <w:r>
@@ -522,6 +583,23 @@
       </w:r>
       <w:r>
         <w:t xml:space="preserve">. Since hypoxia is a prominent feature of cancer biology as tumor growth outstrips blood supply, most detailed metabolic studies of cell metabolism in hypoxia have used tumor cell models</w:t>
+      </w:r>
+      <w:r>
+        <w:t xml:space="preserve"> </w:t>
+      </w:r>
+      <w:r>
+        <w:t xml:space="preserve">(</w:t>
+      </w:r>
+      <w:hyperlink w:anchor="ref-RN634">
+        <w:r>
+          <w:rPr>
+            <w:rStyle w:val="Hyperlink"/>
+          </w:rPr>
+          <w:t xml:space="preserve">Garcia-Bermudez et al., 2018</w:t>
+        </w:r>
+      </w:hyperlink>
+      <w:r>
+        <w:t xml:space="preserve">;</w:t>
       </w:r>
       <w:r>
         <w:t xml:space="preserve"> </w:t>
@@ -531,21 +609,63 @@
           <w:rPr>
             <w:rStyle w:val="Hyperlink"/>
           </w:rPr>
-          <w:t xml:space="preserve">Jiang et al.</w:t>
+          <w:t xml:space="preserve">Jiang et al., 2016</w:t>
         </w:r>
       </w:hyperlink>
       <w:r>
-        <w:t xml:space="preserve"> </w:t>
-      </w:r>
-      <w:r>
-        <w:t xml:space="preserve">(</w:t>
-      </w:r>
-      <w:hyperlink w:anchor="ref-RN975">
+        <w:t xml:space="preserve">;</w:t>
+      </w:r>
+      <w:r>
+        <w:t xml:space="preserve"> </w:t>
+      </w:r>
+      <w:hyperlink w:anchor="ref-RN1200">
         <w:r>
           <w:rPr>
             <w:rStyle w:val="Hyperlink"/>
           </w:rPr>
-          <w:t xml:space="preserve">2016</w:t>
+          <w:t xml:space="preserve">Lee et al., 2019</w:t>
+        </w:r>
+      </w:hyperlink>
+      <w:r>
+        <w:t xml:space="preserve">;</w:t>
+      </w:r>
+      <w:r>
+        <w:t xml:space="preserve"> </w:t>
+      </w:r>
+      <w:hyperlink w:anchor="ref-RN1438">
+        <w:r>
+          <w:rPr>
+            <w:rStyle w:val="Hyperlink"/>
+          </w:rPr>
+          <w:t xml:space="preserve">Melendez-Rodriguez et al., 2019</w:t>
+        </w:r>
+      </w:hyperlink>
+      <w:r>
+        <w:t xml:space="preserve">;</w:t>
+      </w:r>
+      <w:r>
+        <w:t xml:space="preserve"> </w:t>
+      </w:r>
+      <w:hyperlink w:anchor="ref-RN1447">
+        <w:r>
+          <w:rPr>
+            <w:rStyle w:val="Hyperlink"/>
+          </w:rPr>
+          <w:t xml:space="preserve">Metallo et al., 2011</w:t>
+        </w:r>
+      </w:hyperlink>
+      <w:r>
+        <w:t xml:space="preserve">;</w:t>
+      </w:r>
+      <w:r>
+        <w:t xml:space="preserve"> </w:t>
+      </w:r>
+      <w:hyperlink w:anchor="ref-RN2395">
+        <w:r>
+          <w:rPr>
+            <w:rStyle w:val="Hyperlink"/>
+          </w:rPr>
+          <w:t xml:space="preserve">Wise et al., 2011</w:t>
         </w:r>
       </w:hyperlink>
       <w:r>
@@ -634,7 +754,7 @@
         <w:t xml:space="preserve">)</w:t>
       </w:r>
       <w:r>
-        <w:t xml:space="preserve">. By contrast, comparatively little is known about metabolic adaptations of primary cells to hypoxia and the importance of the metabolic pathways described above remain to be elucidated in these cells. This information would provide important context for understanding the extent to which cancer cell metabolism responds differently to hypoxic stress. Given the metabolic adaptations required for rapid proliferation in cancer cells, we hypothesized that hypoxia would elicit different metabolic responses in primary cells than has been observed previously in studies of cancer cell metabolism.</w:t>
+        <w:t xml:space="preserve">. By contrast, comparatively little is known about metabolic adaptations of primary cells to hypoxia and the importance of reductive carboxylation and aspartate biosynthesis remain to be elucidated in these cells. This information would provide important context for understanding fundamental differences in how cancer cell metabolism responds to hypoxic stress. Given the metabolic adaptations required for rapid proliferation in cancer cells, we hypothesized that hypoxia would elicit different metabolic responses in primary cells than has been observed previously in studies of cancer cell metabolism.</w:t>
       </w:r>
     </w:p>
     <w:p>
@@ -642,7 +762,7 @@
         <w:pStyle w:val="BodyText"/>
       </w:pPr>
       <w:r>
-        <w:t xml:space="preserve">To test this hypothesis, we developed models of bioenergetic carbon flux in human primary cells cultured under 21% or 0.5% oxygen conditions. We found that hypoxia fails to increase glycolysis in primary cells despite robust up-regulation of the HIF-1α transcriptional program. In normoxia, HIF-1α activation by the prolyl hydroxylase (PHD) inhibitor molidustat (BAY-85-3934,</w:t>
+        <w:t xml:space="preserve">To test this hypothesis, we developed models of bioenergetic carbon flux in human primary lung fibroblasts (LFs) and pulmonary artery smooth muscle cells (PASMCs) cultured under 21% or 0.5% oxygen conditions. We found that hypoxia fails to increase glycolysis in primary cells despite robust up-regulation of the HIF-1 transcriptional program. In normoxia, HIF-1α stabilization by the PHD inhibitor molidustat (BAY-85-3934,</w:t>
       </w:r>
       <w:r>
         <w:t xml:space="preserve"> </w:t>
@@ -680,7 +800,7 @@
         <w:t xml:space="preserve"> </w:t>
       </w:r>
       <w:r>
-        <w:t xml:space="preserve">did increase glycolysis and lactate efflux; however, hypoxia abrogated this response. These findings suggest the existence of important hypoxia-dependent regulatory mechanisms that override the metabolic consequences of HIF-1α-dependent up-regulation of glycolytic gene expression in human primary cells.</w:t>
+        <w:t xml:space="preserve">did increase glycolysis and lactate efflux; however, hypoxia abrogated this response. These findings suggest the existence of important hypoxia-dependent regulatory mechanisms that override the metabolic consequences of HIF-1-dependent up-regulation of glycolytic gene expression in human primary cells.</w:t>
       </w:r>
     </w:p>
     <w:bookmarkEnd w:id="23"/>
@@ -729,7 +849,7 @@
         <w:t xml:space="preserve">A</w:t>
       </w:r>
       <w:r>
-        <w:t xml:space="preserve">), thought to be an indicator of metabolic steady state. Lung fibroblasts (LFs) cultured in 0.5% oxygen grew more slowly (</w:t>
+        <w:t xml:space="preserve">), thought to be an indicator of metabolic steady state. LFs cultured in 0.5% oxygen grew more slowly (</w:t>
       </w:r>
       <w:r>
         <w:rPr>
@@ -791,14 +911,14 @@
         <w:t xml:space="preserve">C</w:t>
       </w:r>
       <w:r>
-        <w:t xml:space="preserve">). These cells demonstrated robust stabilization of HIF-1α protein associated with up-regulation of downstream targets, such as glucose transporter 1, (GLUT1), and lactate dehydrogenase A (LDHA) (</w:t>
-      </w:r>
-      <w:r>
-        <w:rPr>
-          <w:bCs/>
-          <w:b/>
-        </w:rPr>
-        <w:t xml:space="preserve">Figure</w:t>
+        <w:t xml:space="preserve">). These cells demonstrated robust stabilization of HIF-1α protein associated with up-regulation of downstream targets, such as glucose transporter 1 (GLUT1) and lactate dehydrogenase A (LDHA) (</w:t>
+      </w:r>
+      <w:r>
+        <w:rPr>
+          <w:bCs/>
+          <w:b/>
+        </w:rPr>
+        <w:t xml:space="preserve">Figures</w:t>
       </w:r>
       <w:r>
         <w:rPr>
@@ -846,7 +966,7 @@
           <w:bCs/>
           <w:b/>
         </w:rPr>
-        <w:t xml:space="preserve">Figure</w:t>
+        <w:t xml:space="preserve">Figures</w:t>
       </w:r>
       <w:r>
         <w:rPr>
@@ -867,10 +987,10 @@
           <w:bCs/>
           <w:b/>
         </w:rPr>
-        <w:t xml:space="preserve">I-J, Supplementary Figures 1-3</w:t>
-      </w:r>
-      <w:r>
-        <w:t xml:space="preserve">). Flux calculations incorporated the changes in cell number, extracellular metabolite concentrations, and medium evaporation over time</w:t>
+        <w:t xml:space="preserve">I-J, S1-S3</w:t>
+      </w:r>
+      <w:r>
+        <w:t xml:space="preserve">). Flux calculations incorporated changes in cell number, extracellular metabolite concentrations, and medium evaporation over time</w:t>
       </w:r>
       <w:r>
         <w:t xml:space="preserve"> </w:t>
@@ -900,7 +1020,7 @@
           <w:bCs/>
           <w:b/>
         </w:rPr>
-        <w:t xml:space="preserve">Supplementary Figure 1</w:t>
+        <w:t xml:space="preserve">Figure S1</w:t>
       </w:r>
       <w:r>
         <w:t xml:space="preserve">). Surprisingly, while glucose uptake was modestly increased in hypoxia, lactate efflux was decreased (</w:t>
@@ -934,20 +1054,27 @@
         <w:t xml:space="preserve">I</w:t>
       </w:r>
       <w:r>
-        <w:t xml:space="preserve">) despite activation of the HIF-1 transcriptional program. Similar findings were observed when the ambient oxygen level was decreased further to 0.2% (Supplementary Figure 2) and in pulmonary artery smooth muscle cells (PASMCs;</w:t>
-      </w:r>
-      <w:r>
-        <w:t xml:space="preserve"> </w:t>
-      </w:r>
-      <w:r>
-        <w:rPr>
-          <w:bCs/>
-          <w:b/>
-        </w:rPr>
-        <w:t xml:space="preserve">Supplementary Figure 3</w:t>
-      </w:r>
-      <w:r>
-        <w:t xml:space="preserve">). In addition to lactate, the absolute extracellular fluxes of pyruvate and amino acids were generally decreased in hypoxia, including a marked decrease in glutamine uptake in LFs. Notably, hypoxia was previously shown to increase glutamine uptake in studies of cancer cell metabolism</w:t>
+        <w:t xml:space="preserve">) despite activation of the HIF-1 transcriptional program. Similar findings were observed when the ambient oxygen level was decreased further to 0.2% (</w:t>
+      </w:r>
+      <w:r>
+        <w:rPr>
+          <w:bCs/>
+          <w:b/>
+        </w:rPr>
+        <w:t xml:space="preserve">Figure S2</w:t>
+      </w:r>
+      <w:r>
+        <w:t xml:space="preserve">) and in PASMCs (</w:t>
+      </w:r>
+      <w:r>
+        <w:rPr>
+          <w:bCs/>
+          <w:b/>
+        </w:rPr>
+        <w:t xml:space="preserve">Figure S3</w:t>
+      </w:r>
+      <w:r>
+        <w:t xml:space="preserve">). In addition to lactate, the absolute fluxes of pyruvate and amino acids were generally decreased in hypoxia, including a marked decrease in glutamine uptake in LFs. Notably, hypoxia was previously shown to increase glutamine uptake in studies of cancer cell metabolism</w:t>
       </w:r>
       <w:r>
         <w:t xml:space="preserve"> </w:t>
@@ -995,7 +1122,17 @@
         <w:t xml:space="preserve">)</w:t>
       </w:r>
       <w:r>
-        <w:t xml:space="preserve">. Glutamine uptake did increase in PASMCs, as did the uptake of branch chain amino acids and arginine (Supplementary Figure 3), suggesting differential responses of these mesenchymal cells to hypoxia.</w:t>
+        <w:t xml:space="preserve">. Glutamine uptake did increase in PASMCs, as did the uptake of branch chain amino acids and arginine (</w:t>
+      </w:r>
+      <w:r>
+        <w:rPr>
+          <w:bCs/>
+          <w:b/>
+        </w:rPr>
+        <w:t xml:space="preserve">Figure S3</w:t>
+      </w:r>
+      <w:r>
+        <w:t xml:space="preserve">), suggesting differential responses of these mesenchymal cells to hypoxia.</w:t>
       </w:r>
     </w:p>
     <w:p>
@@ -1034,6 +1171,68 @@
           <w:bCs/>
           <w:b/>
         </w:rPr>
+        <w:t xml:space="preserve">Figures</w:t>
+      </w:r>
+      <w:r>
+        <w:rPr>
+          <w:bCs/>
+          <w:b/>
+        </w:rPr>
+        <w:t xml:space="preserve"> </w:t>
+      </w:r>
+      <w:r>
+        <w:rPr>
+          <w:bCs/>
+          <w:b/>
+        </w:rPr>
+        <w:t xml:space="preserve">2</w:t>
+      </w:r>
+      <w:r>
+        <w:rPr>
+          <w:bCs/>
+          <w:b/>
+        </w:rPr>
+        <w:t xml:space="preserve">A-B</w:t>
+      </w:r>
+      <w:r>
+        <w:t xml:space="preserve">) and activated the HIF-1 transcriptional program (</w:t>
+      </w:r>
+      <w:r>
+        <w:rPr>
+          <w:bCs/>
+          <w:b/>
+        </w:rPr>
+        <w:t xml:space="preserve">Figures</w:t>
+      </w:r>
+      <w:r>
+        <w:rPr>
+          <w:bCs/>
+          <w:b/>
+        </w:rPr>
+        <w:t xml:space="preserve"> </w:t>
+      </w:r>
+      <w:r>
+        <w:rPr>
+          <w:bCs/>
+          <w:b/>
+        </w:rPr>
+        <w:t xml:space="preserve">2</w:t>
+      </w:r>
+      <w:r>
+        <w:rPr>
+          <w:bCs/>
+          <w:b/>
+        </w:rPr>
+        <w:t xml:space="preserve">C-G</w:t>
+      </w:r>
+      <w:r>
+        <w:t xml:space="preserve">). Compared to hypoxia, BAY treatment resulted in a similar activation of HIF-1 target gene transcription and protein expression. In normoxia, this transcriptional program was associated with substantially increased glucose uptake and lactate efflux (</w:t>
+      </w:r>
+      <w:r>
+        <w:rPr>
+          <w:bCs/>
+          <w:b/>
+        </w:rPr>
         <w:t xml:space="preserve">Figure</w:t>
       </w:r>
       <w:r>
@@ -1055,10 +1254,10 @@
           <w:bCs/>
           <w:b/>
         </w:rPr>
-        <w:t xml:space="preserve">A-B</w:t>
-      </w:r>
-      <w:r>
-        <w:t xml:space="preserve">) and activated the HIF-1 transcriptional program (</w:t>
+        <w:t xml:space="preserve">H</w:t>
+      </w:r>
+      <w:r>
+        <w:t xml:space="preserve">). Comparatively modest effects of BAY on amino acid fluxes were observed as compared to 0.5% oxygen culture conditions (</w:t>
       </w:r>
       <w:r>
         <w:rPr>
@@ -1086,68 +1285,6 @@
           <w:bCs/>
           <w:b/>
         </w:rPr>
-        <w:t xml:space="preserve">C-G</w:t>
-      </w:r>
-      <w:r>
-        <w:t xml:space="preserve">). Compared to hypoxia, BAY treatment resulted in a similar activation of HIF-1 target gene transcription and protein expression. In normoxia, this transcriptional program was associated with substantially increased glucose uptake and lactate efflux (</w:t>
-      </w:r>
-      <w:r>
-        <w:rPr>
-          <w:bCs/>
-          <w:b/>
-        </w:rPr>
-        <w:t xml:space="preserve">Figure</w:t>
-      </w:r>
-      <w:r>
-        <w:rPr>
-          <w:bCs/>
-          <w:b/>
-        </w:rPr>
-        <w:t xml:space="preserve"> </w:t>
-      </w:r>
-      <w:r>
-        <w:rPr>
-          <w:bCs/>
-          <w:b/>
-        </w:rPr>
-        <w:t xml:space="preserve">2</w:t>
-      </w:r>
-      <w:r>
-        <w:rPr>
-          <w:bCs/>
-          <w:b/>
-        </w:rPr>
-        <w:t xml:space="preserve">H</w:t>
-      </w:r>
-      <w:r>
-        <w:t xml:space="preserve">). Comparatively modest effects of BAY on amino acid fluxes were observed as compared to 0.5% oxygen culture conditions (</w:t>
-      </w:r>
-      <w:r>
-        <w:rPr>
-          <w:bCs/>
-          <w:b/>
-        </w:rPr>
-        <w:t xml:space="preserve">Figure</w:t>
-      </w:r>
-      <w:r>
-        <w:rPr>
-          <w:bCs/>
-          <w:b/>
-        </w:rPr>
-        <w:t xml:space="preserve"> </w:t>
-      </w:r>
-      <w:r>
-        <w:rPr>
-          <w:bCs/>
-          <w:b/>
-        </w:rPr>
-        <w:t xml:space="preserve">2</w:t>
-      </w:r>
-      <w:r>
-        <w:rPr>
-          <w:bCs/>
-          <w:b/>
-        </w:rPr>
         <w:t xml:space="preserve">J</w:t>
       </w:r>
       <w:r>
@@ -1155,13 +1292,13 @@
       </w:r>
     </w:p>
     <w:bookmarkEnd w:id="24"/>
-    <w:bookmarkStart w:id="25" w:name="Xc84dc27d89c2b45ca2cbdb3259ba5b291a47311"/>
+    <w:bookmarkStart w:id="25" w:name="Xf2e0308830ffb96b01e5d1e7fea78cd8b684c4a"/>
     <w:p>
       <w:pPr>
         <w:pStyle w:val="Heading2"/>
       </w:pPr>
       <w:r>
-        <w:t xml:space="preserve">Stable isotope incorporation suggests preservation of the intracellular metabolic program in hypoxia</w:t>
+        <w:t xml:space="preserve">Stable isotope labeling suggests preservation of the intracellular metabolic architecture in hypoxia</w:t>
       </w:r>
     </w:p>
     <w:p>
@@ -1176,7 +1313,7 @@
           <w:bCs/>
           <w:b/>
         </w:rPr>
-        <w:t xml:space="preserve">Figure</w:t>
+        <w:t xml:space="preserve">Figures</w:t>
       </w:r>
       <w:r>
         <w:rPr>
@@ -1197,7 +1334,7 @@
           <w:bCs/>
           <w:b/>
         </w:rPr>
-        <w:t xml:space="preserve">, Supplementary Figures 4-5</w:t>
+        <w:t xml:space="preserve">, S4-S5</w:t>
       </w:r>
       <w:r>
         <w:t xml:space="preserve">). Consistent with our extracellular flux measurements, we found that the rate of label incorporation from [U-</w:t>
@@ -1225,7 +1362,7 @@
           <w:bCs/>
           <w:b/>
         </w:rPr>
-        <w:t xml:space="preserve">Figure</w:t>
+        <w:t xml:space="preserve">Figures</w:t>
       </w:r>
       <w:r>
         <w:rPr>
@@ -1274,7 +1411,7 @@
           <w:bCs/>
           <w:b/>
         </w:rPr>
-        <w:t xml:space="preserve">Supplementary Figure 5</w:t>
+        <w:t xml:space="preserve">Figure S5</w:t>
       </w:r>
       <w:r>
         <w:t xml:space="preserve">) where stable isotope incorporation was attenuated in hypoxia and the overall labeling pattern was quite similar in both conditions. Compared to previous studies of metabolic flux in cancer cells</w:t>
@@ -1354,7 +1491,7 @@
           <w:bCs/>
           <w:b/>
         </w:rPr>
-        <w:t xml:space="preserve">Figure</w:t>
+        <w:t xml:space="preserve">Figures</w:t>
       </w:r>
       <w:r>
         <w:rPr>
@@ -1375,7 +1512,7 @@
           <w:bCs/>
           <w:b/>
         </w:rPr>
-        <w:t xml:space="preserve">A, Supplementary Figure 6</w:t>
+        <w:t xml:space="preserve">A, S6</w:t>
       </w:r>
       <w:r>
         <w:t xml:space="preserve">). Thus, we performed isotopically non-stationary metabolic flux analysis as implemented by INCA</w:t>
@@ -1436,6 +1573,47 @@
           <w:bCs/>
           <w:b/>
         </w:rPr>
+        <w:t xml:space="preserve">Figures</w:t>
+      </w:r>
+      <w:r>
+        <w:rPr>
+          <w:bCs/>
+          <w:b/>
+        </w:rPr>
+        <w:t xml:space="preserve"> </w:t>
+      </w:r>
+      <w:r>
+        <w:rPr>
+          <w:bCs/>
+          <w:b/>
+        </w:rPr>
+        <w:t xml:space="preserve">4</w:t>
+      </w:r>
+      <w:r>
+        <w:rPr>
+          <w:bCs/>
+          <w:b/>
+        </w:rPr>
+        <w:t xml:space="preserve">, S6, Tables S1-S3</w:t>
+      </w:r>
+      <w:r>
+        <w:t xml:space="preserve">). Overall, proliferating LFs demonstrated high rates of glucose uptake and glycolysis. Approximately 10% of cytoplasmic pyruvate enters the TCA cycle with the balance converted to lactate (</w:t>
+      </w:r>
+      <w:r>
+        <w:rPr>
+          <w:bCs/>
+          <w:b/>
+        </w:rPr>
+        <w:t xml:space="preserve">Figure S6C</w:t>
+      </w:r>
+      <w:r>
+        <w:t xml:space="preserve">). In hypoxia, significant reductions in glycolysis, the TCA cycle, and amino acid metabolism were observed (</w:t>
+      </w:r>
+      <w:r>
+        <w:rPr>
+          <w:bCs/>
+          <w:b/>
+        </w:rPr>
         <w:t xml:space="preserve">Figure</w:t>
       </w:r>
       <w:r>
@@ -1457,58 +1635,17 @@
           <w:bCs/>
           <w:b/>
         </w:rPr>
-        <w:t xml:space="preserve">, Supplementary Figure 6, Supplementary Tables 1-3</w:t>
-      </w:r>
-      <w:r>
-        <w:t xml:space="preserve">). Overall, proliferating LFs demonstrated high rates of glucose uptake and glycolysis. Approximately 10% of cytoplasmic pyruvate enters the TCA cycle with the balance converted to lactate (</w:t>
-      </w:r>
-      <w:r>
-        <w:rPr>
-          <w:bCs/>
-          <w:b/>
-        </w:rPr>
-        <w:t xml:space="preserve">Supplementary Figure 6C</w:t>
-      </w:r>
-      <w:r>
-        <w:t xml:space="preserve">). In hypoxia, significant reductions in glycolysis, the TCA cycle, and amino acid metabolism were observed (</w:t>
-      </w:r>
-      <w:r>
-        <w:rPr>
-          <w:bCs/>
-          <w:b/>
-        </w:rPr>
-        <w:t xml:space="preserve">Figure</w:t>
-      </w:r>
-      <w:r>
-        <w:rPr>
-          <w:bCs/>
-          <w:b/>
-        </w:rPr>
-        <w:t xml:space="preserve"> </w:t>
-      </w:r>
-      <w:r>
-        <w:rPr>
-          <w:bCs/>
-          <w:b/>
-        </w:rPr>
-        <w:t xml:space="preserve">4</w:t>
-      </w:r>
-      <w:r>
-        <w:rPr>
-          <w:bCs/>
-          <w:b/>
-        </w:rPr>
         <w:t xml:space="preserve">A</w:t>
       </w:r>
       <w:r>
-        <w:t xml:space="preserve">) with a significant increase in pentose phosphate pathway flux. Similar findings were observed in PASMC flux maps (</w:t>
-      </w:r>
-      <w:r>
-        <w:rPr>
-          <w:bCs/>
-          <w:b/>
-        </w:rPr>
-        <w:t xml:space="preserve">Supplementary Figure 6, Supplementary Table 3</w:t>
+        <w:t xml:space="preserve">) with a significant increase in pentose phosphate pathway flux. Similar findings were observed in PASMC flux models (</w:t>
+      </w:r>
+      <w:r>
+        <w:rPr>
+          <w:bCs/>
+          <w:b/>
+        </w:rPr>
+        <w:t xml:space="preserve">Figure S6, Table S3</w:t>
       </w:r>
       <w:r>
         <w:t xml:space="preserve">).</w:t>
@@ -1519,7 +1656,17 @@
         <w:pStyle w:val="BodyText"/>
       </w:pPr>
       <w:r>
-        <w:t xml:space="preserve">Given the global decrease in bioenergetic metabolic flux in hypoxia, we hypothesized that these differences may be a consequence of a decreased growth rate. After normalizing metabolite fluxes in normoxia and hypoxia to the associated growth rate, modest increases (~10%) in glycolytic flux were observed (Supplementary Figure 4D). This finding suggests that, while glycolysis increases relative to growth rate in hypoxic cells, the regulators of cell proliferation rate dominate over the consequences of the HIF-1 transcriptional program. Indeed, even after adjusting for cell growth rate, the relative increase in glycolytic flux is modest compared to the marked up-regulation of glycolytic genes.</w:t>
+        <w:t xml:space="preserve">Given the global decrease in bioenergetic metabolic flux in hypoxia, we hypothesized that these differences may be a consequence of decreased growth rate. After normalizing metabolite fluxes in normoxia and hypoxia to the growth rate, modest increases (~10%) in glycolytic flux were observed (</w:t>
+      </w:r>
+      <w:r>
+        <w:rPr>
+          <w:bCs/>
+          <w:b/>
+        </w:rPr>
+        <w:t xml:space="preserve">Figure S4D</w:t>
+      </w:r>
+      <w:r>
+        <w:t xml:space="preserve">). This finding suggests that, while glycolysis increases relative to growth rate in hypoxic cells, the regulators of cell proliferation rate dominate over the consequences of the HIF-1 transcriptional program. Indeed, even after adjusting for cell growth rate, the relative increase in glycolytic flux is modest compared to the marked up-regulation of glycolytic genes.</w:t>
       </w:r>
     </w:p>
     <w:p>
@@ -1607,7 +1754,17 @@
         <w:pStyle w:val="FirstParagraph"/>
       </w:pPr>
       <w:r>
-        <w:t xml:space="preserve">Although the metabolite exchange fluxes for bidirectional reactions tend to be poorly resolved, two observations are worth highlighting (Supplementary Tables 1-3). First, consistent with the stable isotope tracing results, the rate of reductive carboxylation through reversible flux by isocitrate dehydrogenase is low (~4 fmol/cell/h), is unchanged by hypoxia, and is modestly increased by BAY treatment and by hypoxia treatment in PASMCs.</w:t>
+        <w:t xml:space="preserve">Although the metabolite exchange fluxes for bidirectional reactions tend to be poorly resolved, two observations are worth highlighting (</w:t>
+      </w:r>
+      <w:r>
+        <w:rPr>
+          <w:bCs/>
+          <w:b/>
+        </w:rPr>
+        <w:t xml:space="preserve">Tables S1-S3</w:t>
+      </w:r>
+      <w:r>
+        <w:t xml:space="preserve">). First, consistent with the stable isotope tracing results, the rate of reductive carboxylation through reversible flux by isocitrate dehydrogenase is low (~4 fmol/cell/h), is unchanged by hypoxia in LFs, is modestly increased by BAY treatment, and is increased by hypoxia in PASMCs.</w:t>
       </w:r>
     </w:p>
     <w:p>
@@ -1672,7 +1829,7 @@
           <w:bCs/>
           <w:b/>
         </w:rPr>
-        <w:t xml:space="preserve">Figure</w:t>
+        <w:t xml:space="preserve">Figures</w:t>
       </w:r>
       <w:r>
         <w:rPr>
@@ -1693,7 +1850,7 @@
           <w:bCs/>
           <w:b/>
         </w:rPr>
-        <w:t xml:space="preserve">, Supplementary Figure 5</w:t>
+        <w:t xml:space="preserve">, S5</w:t>
       </w:r>
       <w:r>
         <w:t xml:space="preserve">). Here, we observed increased labeling of TCA metabolites citrate (CIT), 2-oxoglutrate (2OG), malate (MAL), and aspartate (ASP) following hypoxia or BAY treatment (</w:t>
@@ -1703,7 +1860,7 @@
           <w:bCs/>
           <w:b/>
         </w:rPr>
-        <w:t xml:space="preserve">Figure</w:t>
+        <w:t xml:space="preserve">Figures</w:t>
       </w:r>
       <w:r>
         <w:rPr>
@@ -1724,10 +1881,20 @@
           <w:bCs/>
           <w:b/>
         </w:rPr>
-        <w:t xml:space="preserve">, Supplementary Figure 4</w:t>
-      </w:r>
-      <w:r>
-        <w:t xml:space="preserve">). Interestingly, a similar increase in labeling was not observed in PASMCs (Supplementary Figure 5).</w:t>
+        <w:t xml:space="preserve">, S4</w:t>
+      </w:r>
+      <w:r>
+        <w:t xml:space="preserve">). Interestingly, although increased labeling of pyruvate and lactate were observed in hypoxic PASMCs, these labels were not incorporated into the TCA cycle as observed in LFs (</w:t>
+      </w:r>
+      <w:r>
+        <w:rPr>
+          <w:bCs/>
+          <w:b/>
+        </w:rPr>
+        <w:t xml:space="preserve">Figure S5</w:t>
+      </w:r>
+      <w:r>
+        <w:t xml:space="preserve">).</w:t>
       </w:r>
     </w:p>
     <w:p>
@@ -1771,16 +1938,10 @@
         <w:t xml:space="preserve">in vivo</w:t>
       </w:r>
       <w:r>
-        <w:t xml:space="preserve">. In this study, lactate incorporation corresponded to regions of high glucose uptake as determined by</w:t>
-      </w:r>
-      <w:r>
-        <w:t xml:space="preserve"> </w:t>
-      </w:r>
-      <w:r>
-        <w:rPr>
-          <w:rStyle w:val="VerbatimChar"/>
-        </w:rPr>
-        <w:t xml:space="preserve">[</w:t>
+        <w:t xml:space="preserve">. In this study, lactate incorporation corresponded to regions of high glucose uptake as determined by [</w:t>
+      </w:r>
+      <w:r>
+        <w:t xml:space="preserve"> </w:t>
       </w:r>
       <w:r>
         <w:rPr>
@@ -1906,7 +2067,7 @@
           <w:bCs/>
           <w:b/>
         </w:rPr>
-        <w:t xml:space="preserve">Figure</w:t>
+        <w:t xml:space="preserve">Figures</w:t>
       </w:r>
       <w:r>
         <w:rPr>
@@ -1945,7 +2106,7 @@
           <w:bCs/>
           <w:b/>
         </w:rPr>
-        <w:t xml:space="preserve">Figure</w:t>
+        <w:t xml:space="preserve">Figures</w:t>
       </w:r>
       <w:r>
         <w:rPr>
@@ -2072,7 +2233,7 @@
         <w:t xml:space="preserve">F</w:t>
       </w:r>
       <w:r>
-        <w:t xml:space="preserve">). Interestingly, the hypoxia-regulated metabolite, 2-hydroxyglutarate, increased following BAY treatment, but was unaffected by hypoxia treatment in these proliferating LFs</w:t>
+        <w:t xml:space="preserve">). Interestingly, the hypoxia-regulated metabolite, 2-hydroxyglutarate, increased following BAY treatment, but was unaffected by hypoxia treatment in proliferating LFs</w:t>
       </w:r>
       <w:r>
         <w:t xml:space="preserve"> </w:t>
@@ -2123,7 +2284,7 @@
         <w:t xml:space="preserve">G-H</w:t>
       </w:r>
       <w:r>
-        <w:t xml:space="preserve">) revealed the tricarboxlyic acid cycle to be the most enriched KEGG metabolite set. Leading edge analysis demonstrates the negative enrichment scores associated with all of the TCA metabolites detected by our platform. This result suggests a more modest impact of BAY treatment on the TCA cycle than hypoxia, as suggested by our metabolic flux models were hypoxia resulted in a 1.5-2-fold reduction of TCA flux compared to a 1.1-1.5-fold reduction with BAY treatment in normoxia (</w:t>
+        <w:t xml:space="preserve">) revealed the TCA cycle to be the most enriched KEGG metabolite set. Leading edge analysis demonstrates the negative enrichment scores associated with all of the TCA metabolites detected by our platform. This result suggests a more modest impact of BAY treatment on the TCA cycle than hypoxia, as suggested by our metabolic flux models were hypoxia resulted in a 1.5-2-fold reduction of TCA flux compared to a 1.1-1.5-fold reduction with BAY treatment in normoxia (</w:t>
       </w:r>
       <w:r>
         <w:rPr>
@@ -2182,7 +2343,7 @@
           <w:bCs/>
           <w:b/>
         </w:rPr>
-        <w:t xml:space="preserve">Figure</w:t>
+        <w:t xml:space="preserve">Figures</w:t>
       </w:r>
       <w:r>
         <w:rPr>
@@ -2609,7 +2770,7 @@
         <w:t xml:space="preserve">13</w:t>
       </w:r>
       <w:r>
-        <w:t xml:space="preserve">C metabolic flux analysis to identify hypoxia-mediated metabolic changes in proliferating human primary cells. Our principal finding was that hypoxia reduced, rather than increased, carbon flux through glycolysis and lactate fermentation pathways despite robust activation of the HIF transcriptional program and up-regulation of glycolytic genes. Certainly the LFs studied here are capable of augmenting glycolysis in response to HIF stabilization in hypoxia, as demonstrated by experiments with the PHD inhibitor BAY; however, these effects are completely attenuated when BAY-treated cells are cultured in hypoxia. Together, these findings suggest that changes in enzyme levels alone are insufficient to alter metabolic flux in hypoxia and point to the importance of regulatory mechanisms that supersede the effects of HIF-dependent gene transcription.</w:t>
+        <w:t xml:space="preserve">C metabolic flux analysis to identify hypoxia-mediated metabolic changes in proliferating human primary cells. Our principal finding was that hypoxia reduced, rather than increased, carbon flux through glycolysis and lactate fermentation pathways despite robust activation of the HIF transcriptional program and up-regulation of glycolytic genes. Certainly the LFs studied here are capable of augmenting glycolysis in response to HIF stabilization, as demonstrated by experiments with the PHD inhibitor BAY; however, these effects are completely attenuated when BAY-treated cells are cultured in hypoxia. Together, these findings suggest that changes in enzyme levels alone are insufficient to alter metabolic flux in hypoxia and point to the importance of regulatory mechanisms that supersede the effects of HIF-dependent gene transcription.</w:t>
       </w:r>
     </w:p>
     <w:p>
@@ -2617,7 +2778,7 @@
         <w:pStyle w:val="BodyText"/>
       </w:pPr>
       <w:r>
-        <w:t xml:space="preserve">The identification of these mechanisms is of critical importance for our understanding of primary cell adaptation to hypoxia. In particular, our transcriptomic analyses suggest that hypoxia is associated with a pro-proliferative pattern of gene expression that likely facilitates the response of these mesenchymal cells to tissue injury and these pathways may have implications for cancer cell biology. While the role of HIFs in the hypoxia response has been extensively studied, relatively less is known about HIF-independent features of the hypoxia response. Certainly cells express several oxygen-dependent enzymes in addition to PHD whose activities may be impacted in hypoxia but not by HIF stabilization. For example, PHD is one of many α-ketoglutarate-dependent dioxygenase enzymes that rely on molecular oxygen for their catalytic activity</w:t>
+        <w:t xml:space="preserve">The identification of these mechanisms is of critical importance for our understanding of primary cell adaptation to hypoxia. In particular, our transcriptomic analyses suggest that hypoxia is associated with a pro-proliferative pattern of gene expression that likely facilitates the response of these mesenchymal cells to tissue injury and these pathways may have implications for cancer cell biology. While the role of HIFs in the hypoxia response has been extensively studied, relatively less is known about HIF-independent features of the hypoxia response. Cells express several oxygen-dependent enzymes in addition to PHD whose activities may be impacted in hypoxia but not by PHD inhibition. For example, PHD is one of many α-ketoglutarate-dependent dioxygenase enzymes that rely on molecular oxygen for their catalytic activity</w:t>
       </w:r>
       <w:r>
         <w:t xml:space="preserve"> </w:t>
@@ -2677,7 +2838,7 @@
         <w:t xml:space="preserve">)</w:t>
       </w:r>
       <w:r>
-        <w:t xml:space="preserve">. In addition to dioxygenase enzymes, electron transport chain dysfunction resulting from impaired Complex IV activity leads to increased reactive oxygen species (ROS) production in hypoxia</w:t>
+        <w:t xml:space="preserve">. In addition to dioxygenase enzymes, electron transport chain dysfunction resulting from impaired Complex IV activity leads to increased ROS production in hypoxia</w:t>
       </w:r>
       <w:r>
         <w:t xml:space="preserve"> </w:t>
@@ -2807,7 +2968,7 @@
         <w:pStyle w:val="BodyText"/>
       </w:pPr>
       <w:r>
-        <w:t xml:space="preserve">These findings raise important questions regarding the cell-autonomous role of HIFs in the hypoxia response. Certainly, on an organismal level, HIFs drive expression of angiogenic and erythropoietic factors to increase oxygen delivery to hypoxic tissues. Within individual cells, HIF-1α seems to be important for mitigating the adverse effects of reactive oxygen species (ROS) formation by dysfunctional electron transport in the mitochondria. Indeed, hypoxia increased oxygen consumption and ROS production in HIF-1α-null mouse embryonic fibroblasts (MEFs), which was associated with increased cell death</w:t>
+        <w:t xml:space="preserve">These findings raise important questions regarding the cell-autonomous role of HIFs in the hypoxia response. On an organismal level, HIFs drive expression of angiogenic and erythropoietic factors to increase oxygen delivery to hypoxic tissues. Within individual cells, HIF-1α seems to be important for mitigating the adverse effects of ROS formation by dysfunctional electron transport in the mitochondria. Indeed, hypoxia increased oxygen consumption and ROS production in HIF-1α-null mouse embryonic fibroblasts (MEFs), which was associated with increased cell death</w:t>
       </w:r>
       <w:r>
         <w:t xml:space="preserve"> </w:t>
@@ -2954,7 +3115,7 @@
         <w:pStyle w:val="FirstParagraph"/>
       </w:pPr>
       <w:r>
-        <w:t xml:space="preserve">W.M.O. conceived and designed the analysis. C.A.C., B.A.O., D.R.Z., S.M., and W.M.O. collected the data. J.D.Y. and W.M.O. contributed data or analysis tools. W.M.O. performed the analysis. W.M.O. drafted the manuscript. All authors participated in interpreting the results and revising the manuscript. All authors approve the final submission.</w:t>
+        <w:t xml:space="preserve">W.M.O. conceived and designed the analysis. C.A.C., B.A.O., D.R.Z., S.M., K.L., and W.M.O. collected the data. J.D.Y. and W.M.O. contributed data or analysis tools. W.M.O. performed the analysis. W.M.O. drafted the manuscript. All authors participated in interpreting the results and revising the manuscript. All authors approve the final submission.</w:t>
       </w:r>
     </w:p>
     <w:bookmarkEnd w:id="33"/>
@@ -3385,7 +3546,7 @@
         <w:t xml:space="preserve">B</w:t>
       </w:r>
       <w:r>
-        <w:t xml:space="preserve">) Ratio of metabolic fluxes in cells treated with molidustat (BAY) compared to DMSO vehicle control. Fluxes with non-overlapping confidence intervals are highlighted to indicate significant changes.</w:t>
+        <w:t xml:space="preserve">) Ratio of metabolic fluxes in cells treated with molidustat (BAY) compared to DMSO vehicle control. Fluxes with non-overlapping confidence intervals are highlighted to indicate significant changes. Arrow weight corresponds to absolute flux in hypoxia- or BAY-treated cells.</w:t>
       </w:r>
     </w:p>
     <w:p>
@@ -3471,7 +3632,27 @@
         <w:t xml:space="preserve">C</w:t>
       </w:r>
       <w:r>
-        <w:t xml:space="preserve">) Hypoxia inhibits the effects of HIF-1α stabilization on glycolysis. Lung fibroblasts (LFs) were cultured in standard growth medium and treated with molidustat (BAY, 10 μM) or vehicle (DMSO, 0.1%) in 21% or 0.5% oxygen conditions (n = 4). (A) Growth rates were determined by linear fitting of log-transformed growth curves. (B, C) Extracellular fluxes of glucose (B) and lactate (C). (</w:t>
+        <w:t xml:space="preserve">) Hypoxia inhibits the effects of HIF-1α stabilization on glycolysis. Lung fibroblasts (LFs) were cultured in standard growth medium and treated with molidustat (BAY, 10 μM) or vehicle (DMSO, 0.1%) in 21% or 0.5% oxygen conditions (n = 4). (A) Growth rates were determined by linear fitting of log-transformed growth curves. (</w:t>
+      </w:r>
+      <w:r>
+        <w:rPr>
+          <w:bCs/>
+          <w:b/>
+        </w:rPr>
+        <w:t xml:space="preserve">B</w:t>
+      </w:r>
+      <w:r>
+        <w:t xml:space="preserve">-</w:t>
+      </w:r>
+      <w:r>
+        <w:rPr>
+          <w:bCs/>
+          <w:b/>
+        </w:rPr>
+        <w:t xml:space="preserve">C</w:t>
+      </w:r>
+      <w:r>
+        <w:t xml:space="preserve">) Extracellular fluxes of glucose (B) and lactate (C). (</w:t>
       </w:r>
       <w:r>
         <w:rPr>
@@ -3650,7 +3831,7 @@
         <w:t xml:space="preserve">F</w:t>
       </w:r>
       <w:r>
-        <w:t xml:space="preserve">) Relative change in c-MYC protein levels after 72 h of treatment (n = 4) and a representative immunoblot. Comparisons were performed using a mixed-effects linear model with replicate as a random effect. Adjusted p-values for the indicated comparisons were determined using Tukey’s</w:t>
+        <w:t xml:space="preserve">) Relative change in MYC protein levels after 72 h of treatment (n = 4) and a representative immunoblot. Comparisons were performed using a mixed-effects linear model with replicate as a random effect. Adjusted p-values for the indicated comparisons were determined using Tukey’s</w:t>
       </w:r>
       <w:r>
         <w:t xml:space="preserve"> </w:t>
@@ -4203,7 +4384,7 @@
           <wp:inline>
             <wp:extent cx="6400800" cy="3393045"/>
             <wp:effectExtent b="0" l="0" r="0" t="0"/>
-            <wp:docPr descr="Figure 4: Metabolic flux maps of lung fibroblasts. (A) Ratio of metabolic fluxes in 0.5% oxygen compared to 21% oxygen. (B) Ratio of metabolic fluxes in cells treated with molidustat (BAY) compared to DMSO vehicle control. Fluxes with non-overlapping confidence intervals are highlighted to indicate significant changes." title="" id="1" name="Picture"/>
+            <wp:docPr descr="Figure 4: Metabolic flux maps of lung fibroblasts. (A) Ratio of metabolic fluxes in 0.5% oxygen compared to 21% oxygen. (B) Ratio of metabolic fluxes in cells treated with molidustat (BAY) compared to DMSO vehicle control. Fluxes with non-overlapping confidence intervals are highlighted to indicate significant changes. Arrow weight corresponds to absolute flux in hypoxia- or BAY-treated cells." title="" id="1" name="Picture"/>
             <a:graphic>
               <a:graphicData uri="http://schemas.openxmlformats.org/drawingml/2006/picture">
                 <pic:pic>
@@ -4282,7 +4463,7 @@
         <w:t xml:space="preserve">B</w:t>
       </w:r>
       <w:r>
-        <w:t xml:space="preserve">) Ratio of metabolic fluxes in cells treated with molidustat (BAY) compared to DMSO vehicle control. Fluxes with non-overlapping confidence intervals are highlighted to indicate significant changes.</w:t>
+        <w:t xml:space="preserve">) Ratio of metabolic fluxes in cells treated with molidustat (BAY) compared to DMSO vehicle control. Fluxes with non-overlapping confidence intervals are highlighted to indicate significant changes. Arrow weight corresponds to absolute flux in hypoxia- or BAY-treated cells.</w:t>
       </w:r>
     </w:p>
     <w:p>
@@ -4393,7 +4574,7 @@
           <wp:inline>
             <wp:extent cx="5118100" cy="8470900"/>
             <wp:effectExtent b="0" l="0" r="0" t="0"/>
-            <wp:docPr descr="Figure 6: Metabolomic analysis of molidustat treamtent in normoxia and hypoxia. (A-C) Hypoxia inhibits the effects of HIF-1α stabilization on glycolysis. Lung fibroblasts (LFs) were cultured in standard growth medium and treated with molidustat (BAY, 10 μM) or vehicle (DMSO, 0.1%) in 21% or 0.5% oxygen conditions (n = 4). (A) Growth rates were determined by linear fitting of log-transformed growth curves. (B, C) Extracellular fluxes of glucose (B) and lactate (C). (D) Principle components analysis of intracellular metabolites following 72 h of treatment described above suggests a dominant effect of hypoxia over PHD inhibition on the metabolome (n = 4). (E) Volcano plot of the differential effects of hypoxia and molidustat (BAY) treatment on intracellular metabolites. (F) Representative metabolites from (E) reveal different patterns of metabolic effects. (G) Metabolite set enrichment analysis of metabolites from (E). KEGG pathways with unadjusted p-values &lt; 0.05 are shown. (H) Leading edge analysis of the most enriched KEGG metabolite set from (G). Negative values indicate relative enrichment associated with BAY treatment compared to hypoxia treatment (as in (E)). Abbreviations: PYR, pyruvate; SUC, succinate; PEP, phosphoenolpyruvate; CIT, citrate; AKG, α-ketoglutarate; MAL, malate; ACO, aconitate; FUM, fumarate. (I-K) Intracellular NAD+, NADH, and their ratio were determined by enzymatic assay (n = 5). Black * indicate a significant effect of hypoxia, colored * indicate a significant effect of treatment within a given oxygen tension as indicated by the color. Comparisons for fluxes (A-C) and NAD(H) measurements (I-K) were performed using a mixed-effects linear model with replicate as a random effect. Adjusted p-values for the indicated comparisons were determined using Tukey’s post hoc test." title="" id="1" name="Picture"/>
+            <wp:docPr descr="Figure 6: Metabolomic analysis of molidustat treamtent in normoxia and hypoxia. (A-C) Hypoxia inhibits the effects of HIF-1α stabilization on glycolysis. Lung fibroblasts (LFs) were cultured in standard growth medium and treated with molidustat (BAY, 10 μM) or vehicle (DMSO, 0.1%) in 21% or 0.5% oxygen conditions (n = 4). (A) Growth rates were determined by linear fitting of log-transformed growth curves. (B-C) Extracellular fluxes of glucose (B) and lactate (C). (D) Principle components analysis of intracellular metabolites following 72 h of treatment described above suggests a dominant effect of hypoxia over PHD inhibition on the metabolome (n = 4). (E) Volcano plot of the differential effects of hypoxia and molidustat (BAY) treatment on intracellular metabolites. (F) Representative metabolites from (E) reveal different patterns of metabolic effects. (G) Metabolite set enrichment analysis of metabolites from (E). KEGG pathways with unadjusted p-values &lt; 0.05 are shown. (H) Leading edge analysis of the most enriched KEGG metabolite set from (G). Negative values indicate relative enrichment associated with BAY treatment compared to hypoxia treatment (as in (E)). Abbreviations: PYR, pyruvate; SUC, succinate; PEP, phosphoenolpyruvate; CIT, citrate; AKG, α-ketoglutarate; MAL, malate; ACO, aconitate; FUM, fumarate. (I-K) Intracellular NAD+, NADH, and their ratio were determined by enzymatic assay (n = 5). Black * indicate a significant effect of hypoxia, colored * indicate a significant effect of treatment within a given oxygen tension as indicated by the color. Comparisons for fluxes (A-C) and NAD(H) measurements (I-K) were performed using a mixed-effects linear model with replicate as a random effect. Adjusted p-values for the indicated comparisons were determined using Tukey’s post hoc test." title="" id="1" name="Picture"/>
             <a:graphic>
               <a:graphicData uri="http://schemas.openxmlformats.org/drawingml/2006/picture">
                 <pic:pic>
@@ -4472,7 +4653,27 @@
         <w:t xml:space="preserve">C</w:t>
       </w:r>
       <w:r>
-        <w:t xml:space="preserve">) Hypoxia inhibits the effects of HIF-1α stabilization on glycolysis. Lung fibroblasts (LFs) were cultured in standard growth medium and treated with molidustat (BAY, 10 μM) or vehicle (DMSO, 0.1%) in 21% or 0.5% oxygen conditions (n = 4). (A) Growth rates were determined by linear fitting of log-transformed growth curves. (B, C) Extracellular fluxes of glucose (B) and lactate (C). (</w:t>
+        <w:t xml:space="preserve">) Hypoxia inhibits the effects of HIF-1α stabilization on glycolysis. Lung fibroblasts (LFs) were cultured in standard growth medium and treated with molidustat (BAY, 10 μM) or vehicle (DMSO, 0.1%) in 21% or 0.5% oxygen conditions (n = 4). (A) Growth rates were determined by linear fitting of log-transformed growth curves. (</w:t>
+      </w:r>
+      <w:r>
+        <w:rPr>
+          <w:bCs/>
+          <w:b/>
+        </w:rPr>
+        <w:t xml:space="preserve">B</w:t>
+      </w:r>
+      <w:r>
+        <w:t xml:space="preserve">-</w:t>
+      </w:r>
+      <w:r>
+        <w:rPr>
+          <w:bCs/>
+          <w:b/>
+        </w:rPr>
+        <w:t xml:space="preserve">C</w:t>
+      </w:r>
+      <w:r>
+        <w:t xml:space="preserve">) Extracellular fluxes of glucose (B) and lactate (C). (</w:t>
       </w:r>
       <w:r>
         <w:rPr>
@@ -4584,7 +4785,7 @@
           <wp:inline>
             <wp:extent cx="6324600" cy="5334000"/>
             <wp:effectExtent b="0" l="0" r="0" t="0"/>
-            <wp:docPr descr="Figure 7: Transcriptomic analysis of molidustat treamtent in normoxia and hypoxia. (A) Principle components analysis of transcriptional changes following 72 h of treatment with 0.5% oxygen or molidustat (BAY), separately or together (n = 4). (B) Volcano plot of the differential effects of hypoxia and molidustat (BAY) treatment on intracellular metabolites. (C) Representative transcripts from (B). (D) Gene set enrichment analysis of transcripts from (B). (E) Transcription factor enrichment analysis suggests mechanisms for differential regulation of gene expression following hypoxia or BAY treatment. (F) Relative change in c-MYC protein levels after 72 h of treatment (n = 4) and a representative immunoblot. Comparisons were performed using a mixed-effects linear model with replicate as a random effect. Adjusted p-values for the indicated comparisons were determined using Tukey’s post hoc test. Black * indicate a significant effect of treatment, colored * indicate a significant effect of oxygen within a given treatment as indicated by the color." title="" id="1" name="Picture"/>
+            <wp:docPr descr="Figure 7: Transcriptomic analysis of molidustat treamtent in normoxia and hypoxia. (A) Principle components analysis of transcriptional changes following 72 h of treatment with 0.5% oxygen or molidustat (BAY), separately or together (n = 4). (B) Volcano plot of the differential effects of hypoxia and molidustat (BAY) treatment on intracellular metabolites. (C) Representative transcripts from (B). (D) Gene set enrichment analysis of transcripts from (B). (E) Transcription factor enrichment analysis suggests mechanisms for differential regulation of gene expression following hypoxia or BAY treatment. (F) Relative change in MYC protein levels after 72 h of treatment (n = 4) and a representative immunoblot. Comparisons were performed using a mixed-effects linear model with replicate as a random effect. Adjusted p-values for the indicated comparisons were determined using Tukey’s post hoc test. Black * indicate a significant effect of treatment, colored * indicate a significant effect of oxygen within a given treatment as indicated by the color." title="" id="1" name="Picture"/>
             <a:graphic>
               <a:graphicData uri="http://schemas.openxmlformats.org/drawingml/2006/picture">
                 <pic:pic>
@@ -4703,7 +4904,7 @@
         <w:t xml:space="preserve">F</w:t>
       </w:r>
       <w:r>
-        <w:t xml:space="preserve">) Relative change in c-MYC protein levels after 72 h of treatment (n = 4) and a representative immunoblot. Comparisons were performed using a mixed-effects linear model with replicate as a random effect. Adjusted p-values for the indicated comparisons were determined using Tukey’s</w:t>
+        <w:t xml:space="preserve">) Relative change in MYC protein levels after 72 h of treatment (n = 4) and a representative immunoblot. Comparisons were performed using a mixed-effects linear model with replicate as a random effect. Adjusted p-values for the indicated comparisons were determined using Tukey’s</w:t>
       </w:r>
       <w:r>
         <w:t xml:space="preserve"> </w:t>
@@ -4858,7 +5059,7 @@
         <w:t xml:space="preserve"> </w:t>
       </w:r>
       <w:r>
-        <w:t xml:space="preserve">at 37 °C. Cells from two donors were used in these studies: #33652 (56, male) and #29132 (19, female). Cell authentication was performed by the vendor.</w:t>
+        <w:t xml:space="preserve">at 37 °C. Cells from two donors were used in these studies: #33652 (56 y.o., male) and #29132 (19 y.o., female). Cell authentication was performed by the vendor.</w:t>
       </w:r>
     </w:p>
     <w:bookmarkEnd w:id="49"/>
@@ -4888,7 +5089,7 @@
         <w:t xml:space="preserve"> </w:t>
       </w:r>
       <w:r>
-        <w:t xml:space="preserve">at 37 °C. Cells from multiple donors were used in these studies: #30020 (64, male), #27662 (35, male), #26698 (51, male), and #19828 (51, male). Cell authentication was performed by the vendor.</w:t>
+        <w:t xml:space="preserve">at 37 °C. Cells from multiple donors were used in these studies: #30020 (64 y.o., male), #27662 (35 y.o., male), #26698 (51 y.o., male), and #19828 (51 y.o., male). Cell authentication was performed by the vendor.</w:t>
       </w:r>
     </w:p>
     <w:bookmarkEnd w:id="50"/>
@@ -5015,7 +5216,27 @@
         <w:pStyle w:val="FirstParagraph"/>
       </w:pPr>
       <w:r>
-        <w:t xml:space="preserve">Direct cell counts of trypsizined cell suspensions in PBS were obtained following staining with propidium iodide and acridine orange using a LUNA-FL fluorescence cell counter (Logos Biosystems). Indirect cell counts for flux measurements were interpolated from total DNA quantified using the Quant-iT PicoGreen dsDNA Assay Kit (Thermo). Cells were washed once with two volumes of PBS, lysed with Tris-EDTA buffer containing 2% Triton X-100, and collected by scraping. Total DNA in 10 μL of lysate was determined by adding 100 μL of 1X PicoGreen dye in Tris-EDTA buffer and interpolating the fluorescence intensity with a standard curve generated using the λ DNA standard. Cell counts were interpolated from a standard curve of DNA obtained from known cell numbers seeded in basal medium (Supplementary Figure 1A). No difference in total cellular DNA was identified between normoxia and hypoxia cultures (Supplementary Figure 1B).</w:t>
+        <w:t xml:space="preserve">Direct cell counts of trypsizined cell suspensions in PBS were obtained following staining with propidium iodide and acridine orange using a LUNA-FL fluorescence cell counter (Logos Biosystems). Indirect cell counts for flux measurements were interpolated from total DNA quantified using the Quant-iT PicoGreen dsDNA Assay Kit (Thermo). Cells were washed once with two volumes of PBS, lysed with Tris-EDTA buffer containing 2% Triton X-100, and collected by scraping. Total DNA in 10 μL of lysate was determined by adding 100 μL of 1X PicoGreen dye in Tris-EDTA buffer and interpolating the fluorescence intensity with a standard curve generated using the λ DNA standard. Cell counts were interpolated from a standard curve of DNA obtained from known cell numbers seeded in basal medium (</w:t>
+      </w:r>
+      <w:r>
+        <w:rPr>
+          <w:bCs/>
+          <w:b/>
+        </w:rPr>
+        <w:t xml:space="preserve">Figure S1A</w:t>
+      </w:r>
+      <w:r>
+        <w:t xml:space="preserve">). No difference in total cellular DNA was identified between normoxia and hypoxia cultures (</w:t>
+      </w:r>
+      <w:r>
+        <w:rPr>
+          <w:bCs/>
+          <w:b/>
+        </w:rPr>
+        <w:t xml:space="preserve">Figure S1B</w:t>
+      </w:r>
+      <w:r>
+        <w:t xml:space="preserve">).</w:t>
       </w:r>
     </w:p>
     <w:bookmarkEnd w:id="53"/>
@@ -5765,7 +5986,17 @@
         </m:r>
       </m:oMath>
       <w:r>
-        <w:t xml:space="preserve">). Metabolite mass was calculated from the measured metabolite concentrations and predicted well volume accounting for evaporative losses (Supplementary Figure 1C). First-order degradation and accumulation rates were obtained from robust linear modeling of metabolite mass</w:t>
+        <w:t xml:space="preserve">). Metabolite mass was calculated from the measured metabolite concentrations and predicted well volume accounting for evaporative losses (</w:t>
+      </w:r>
+      <w:r>
+        <w:rPr>
+          <w:bCs/>
+          <w:b/>
+        </w:rPr>
+        <w:t xml:space="preserve">Figure S1C</w:t>
+      </w:r>
+      <w:r>
+        <w:t xml:space="preserve">). First-order degradation and accumulation rates were obtained from robust linear modeling of metabolite mass</w:t>
       </w:r>
       <w:r>
         <w:t xml:space="preserve"> </w:t>
@@ -5936,10 +6167,7 @@
         <w:t xml:space="preserve">8</w:t>
       </w:r>
       <w:r>
-        <w:t xml:space="preserve">]-</w:t>
-      </w:r>
-      <w:r>
-        <w:t xml:space="preserve">-valine as an internal standard (Cambridge Isotope Labs). Insoluble material was removed by centrifugation at 21,000 ×</w:t>
+        <w:t xml:space="preserve">]-valine as an internal standard (Cambridge Isotope Labs). Insoluble material was removed by centrifugation at 21,000 ×</w:t>
       </w:r>
       <w:r>
         <w:rPr>
@@ -9457,12 +9685,174 @@
       </w:r>
     </w:p>
     <w:p>
+      <w:pPr>
+        <w:pStyle w:val="FirstParagraph"/>
+      </w:pPr>
+      <w:r>
+        <w:t xml:space="preserve">Table S1:</w:t>
+      </w:r>
+      <w:r>
+        <w:t xml:space="preserve"> </w:t>
+      </w:r>
+      <w:r>
+        <w:rPr>
+          <w:bCs/>
+          <w:b/>
+        </w:rPr>
+        <w:t xml:space="preserve">Lung fibroblast fluxes in 21% and 0.5% oxygen.</w:t>
+      </w:r>
+    </w:p>
+    <w:p>
+      <w:pPr>
+        <w:pStyle w:val="BodyText"/>
+      </w:pPr>
+      <w:r>
+        <w:t xml:space="preserve">Table S2:</w:t>
+      </w:r>
+      <w:r>
+        <w:t xml:space="preserve"> </w:t>
+      </w:r>
+      <w:r>
+        <w:rPr>
+          <w:bCs/>
+          <w:b/>
+        </w:rPr>
+        <w:t xml:space="preserve">Lung fibroblast fluxes following DMSO and BAY treatment.</w:t>
+      </w:r>
+    </w:p>
+    <w:p>
+      <w:pPr>
+        <w:pStyle w:val="BodyText"/>
+      </w:pPr>
+      <w:r>
+        <w:t xml:space="preserve">Table S3:</w:t>
+      </w:r>
+      <w:r>
+        <w:t xml:space="preserve"> </w:t>
+      </w:r>
+      <w:r>
+        <w:rPr>
+          <w:bCs/>
+          <w:b/>
+        </w:rPr>
+        <w:t xml:space="preserve">PASMC fluxes in 21% and 0.5% oxygen.</w:t>
+      </w:r>
+    </w:p>
+    <w:p>
+      <w:pPr>
+        <w:pStyle w:val="BodyText"/>
+      </w:pPr>
+      <w:r>
+        <w:t xml:space="preserve">Figure S1:</w:t>
+      </w:r>
+      <w:r>
+        <w:t xml:space="preserve"> </w:t>
+      </w:r>
+      <w:r>
+        <w:rPr>
+          <w:bCs/>
+          <w:b/>
+        </w:rPr>
+        <w:t xml:space="preserve">Supporting data for extracellular flux calculations.</w:t>
+      </w:r>
+    </w:p>
+    <w:p>
+      <w:pPr>
+        <w:pStyle w:val="BodyText"/>
+      </w:pPr>
+      <w:r>
+        <w:t xml:space="preserve">Figure S2:</w:t>
+      </w:r>
+      <w:r>
+        <w:t xml:space="preserve"> </w:t>
+      </w:r>
+      <w:r>
+        <w:rPr>
+          <w:bCs/>
+          <w:b/>
+        </w:rPr>
+        <w:t xml:space="preserve">Extracellular flux measurements in 0.2% oxygen.</w:t>
+      </w:r>
+    </w:p>
+    <w:p>
+      <w:pPr>
+        <w:pStyle w:val="BodyText"/>
+      </w:pPr>
+      <w:r>
+        <w:t xml:space="preserve">Figure S3:</w:t>
+      </w:r>
+      <w:r>
+        <w:t xml:space="preserve"> </w:t>
+      </w:r>
+      <w:r>
+        <w:rPr>
+          <w:bCs/>
+          <w:b/>
+        </w:rPr>
+        <w:t xml:space="preserve">Extracellular flux measurements in pulmonary artery smooth muscle cells in 0.5% oxygen.</w:t>
+      </w:r>
+    </w:p>
+    <w:p>
+      <w:pPr>
+        <w:pStyle w:val="BodyText"/>
+      </w:pPr>
+      <w:r>
+        <w:t xml:space="preserve">Figure S4:</w:t>
+      </w:r>
+      <w:r>
+        <w:t xml:space="preserve"> </w:t>
+      </w:r>
+      <w:r>
+        <w:rPr>
+          <w:bCs/>
+          <w:b/>
+        </w:rPr>
+        <w:t xml:space="preserve">Mass isotopomer distributions after 72 h of labeling in lung fibroblasts.</w:t>
+      </w:r>
+    </w:p>
+    <w:p>
+      <w:pPr>
+        <w:pStyle w:val="BodyText"/>
+      </w:pPr>
+      <w:r>
+        <w:t xml:space="preserve">Figure S5:</w:t>
+      </w:r>
+      <w:r>
+        <w:t xml:space="preserve"> </w:t>
+      </w:r>
+      <w:r>
+        <w:rPr>
+          <w:bCs/>
+          <w:b/>
+        </w:rPr>
+        <w:t xml:space="preserve">Mass isotopomer distributions after 72 h of labeling in pulmonary artery smooth muscle cells.</w:t>
+      </w:r>
+    </w:p>
+    <w:p>
+      <w:pPr>
+        <w:pStyle w:val="BodyText"/>
+      </w:pPr>
+      <w:r>
+        <w:t xml:space="preserve">Figure S6:</w:t>
+      </w:r>
+      <w:r>
+        <w:t xml:space="preserve"> </w:t>
+      </w:r>
+      <w:r>
+        <w:rPr>
+          <w:bCs/>
+          <w:b/>
+        </w:rPr>
+        <w:t xml:space="preserve">Isotopically non-stationary metabolic flux analysis.</w:t>
+      </w:r>
+    </w:p>
+    <w:p>
       <w:r>
         <w:br w:type="page"/>
       </w:r>
     </w:p>
     <w:bookmarkEnd w:id="76"/>
-    <w:bookmarkStart w:id="126" w:name="references"/>
+    <w:bookmarkStart w:id="134" w:name="references"/>
     <w:p>
       <w:pPr>
         <w:pStyle w:val="Heading1"/>
@@ -9471,11 +9861,11 @@
         <w:t xml:space="preserve">References</w:t>
       </w:r>
     </w:p>
-    <w:bookmarkStart w:id="125" w:name="refs_main"/>
+    <w:bookmarkStart w:id="133" w:name="refs"/>
     <w:bookmarkStart w:id="77" w:name="ref-RN60"/>
     <w:p>
       <w:pPr>
-        <w:pStyle w:val="FirstParagraph"/>
+        <w:pStyle w:val="Bibliography"/>
       </w:pPr>
       <w:r>
         <w:t xml:space="preserve">Antoniewicz, M.R., Kelleher, J.K., and Stephanopoulos, G. (2006). Determination of confidence intervals of metabolic fluxes estimated from stable isotope measurements. Metab Eng</w:t>
@@ -9498,7 +9888,7 @@
     <w:bookmarkStart w:id="78" w:name="ref-RN3117"/>
     <w:p>
       <w:pPr>
-        <w:pStyle w:val="BodyText"/>
+        <w:pStyle w:val="Bibliography"/>
       </w:pPr>
       <w:r>
         <w:t xml:space="preserve">Batie, M., Frost, J., Frost, M., Wilson, J.W., Schofield, P., and Rocha, S. (2019). Hypoxia induces rapid changes to histone methylation and reprograms chromatin. Science</w:t>
@@ -9521,7 +9911,7 @@
     <w:bookmarkStart w:id="79" w:name="ref-RN3077"/>
     <w:p>
       <w:pPr>
-        <w:pStyle w:val="BodyText"/>
+        <w:pStyle w:val="Bibliography"/>
       </w:pPr>
       <w:r>
         <w:t xml:space="preserve">Broadhurst, D., Goodacre, R., Reinke, S.N., Kuligowski, J., Wilson, I.D., Lewis, M.R., and Dunn, W.B. (2018). Guidelines and considerations for the use of system suitability and quality control samples in mass spectrometry assays applied in untargeted clinical metabolomic studies. Metabolomics</w:t>
@@ -9544,7 +9934,7 @@
     <w:bookmarkStart w:id="80" w:name="ref-RN2618"/>
     <w:p>
       <w:pPr>
-        <w:pStyle w:val="BodyText"/>
+        <w:pStyle w:val="Bibliography"/>
       </w:pPr>
       <w:r>
         <w:t xml:space="preserve">Chance, B., and Williams, G.R. (1955). Respiratory enzymes in oxidative phosphorylation. III. The steady state. J Biol Chem</w:t>
@@ -9567,7 +9957,7 @@
     <w:bookmarkStart w:id="81" w:name="ref-RN295"/>
     <w:p>
       <w:pPr>
-        <w:pStyle w:val="BodyText"/>
+        <w:pStyle w:val="Bibliography"/>
       </w:pPr>
       <w:r>
         <w:t xml:space="preserve">Chandel, N.S., Maltepe, E., Goldwasser, E., Mathieu, C.E., Simon, M.C., and Schumacker, P.T. (1998). Mitochondrial reactive oxygen species trigger hypoxia-induced transcription. Proc Natl Acad Sci U S A</w:t>
@@ -9590,7 +9980,7 @@
     <w:bookmarkStart w:id="82" w:name="ref-RN366"/>
     <w:p>
       <w:pPr>
-        <w:pStyle w:val="BodyText"/>
+        <w:pStyle w:val="Bibliography"/>
       </w:pPr>
       <w:r>
         <w:t xml:space="preserve">Contreras-Baeza, Y., Sandoval, P.Y., Alarcon, R., Galaz, A., Cortes-Molina, F., Alegria, K., Baeza-Lehnert, F., Arce-Molina, R., Guequen, A., Flores, C.A., et al. (2019). Monocarboxylate transporter 4 (MCT4) is a high affinity transporter capable of exporting lactate in high-lactate microenvironments. J Biol Chem</w:t>
@@ -9613,7 +10003,7 @@
     <w:bookmarkStart w:id="83" w:name="ref-RN3094"/>
     <w:p>
       <w:pPr>
-        <w:pStyle w:val="BodyText"/>
+        <w:pStyle w:val="Bibliography"/>
       </w:pPr>
       <w:r>
         <w:t xml:space="preserve">Dieterle, F., Ross, A., Schlotterbeck, G., and Senn, H. (2006). Probabilistic quotient normalization as robust method to account for dilution of complex biological mixtures. Application in 1H NMR metabonomics. Anal Chem</w:t>
@@ -9636,7 +10026,7 @@
     <w:bookmarkStart w:id="84" w:name="ref-RN2600"/>
     <w:p>
       <w:pPr>
-        <w:pStyle w:val="BodyText"/>
+        <w:pStyle w:val="Bibliography"/>
       </w:pPr>
       <w:r>
         <w:t xml:space="preserve">Faubert, B., Boily, G., Izreig, S., Griss, T., Samborska, B., Dong, Z., Dupuy, F., Chambers, C., Fuerth, B.J., Viollet, B., et al. (2013). AMPK is a negative regulator of the warburg effect and suppresses tumor growth in vivo. Cell Metab</w:t>
@@ -9659,7 +10049,7 @@
     <w:bookmarkStart w:id="85" w:name="ref-RN545"/>
     <w:p>
       <w:pPr>
-        <w:pStyle w:val="BodyText"/>
+        <w:pStyle w:val="Bibliography"/>
       </w:pPr>
       <w:r>
         <w:t xml:space="preserve">Favaro, E., Bensaad, K., Chong, M.G., Tennant, D.A., Ferguson, D.J., Snell, C., Steers, G., Turley, H., Li, J.L., Gunther, U.L., et al. (2012). Glucose utilization via glycogen phosphorylase sustains proliferation and prevents premature senescence in cancer cells. Cell Metab</w:t>
@@ -9682,7 +10072,7 @@
     <w:bookmarkStart w:id="86" w:name="ref-RN557"/>
     <w:p>
       <w:pPr>
-        <w:pStyle w:val="BodyText"/>
+        <w:pStyle w:val="Bibliography"/>
       </w:pPr>
       <w:r>
         <w:t xml:space="preserve">Fernandez, C.A., Des Rosiers, C., Previs, S.F., David, F., and Brunengraber, H. (1996). Correction of 13C mass isotopomer distributions for natural stable isotope abundance. J Mass Spectrom</w:t>
@@ -9705,7 +10095,7 @@
     <w:bookmarkStart w:id="87" w:name="ref-RN580"/>
     <w:p>
       <w:pPr>
-        <w:pStyle w:val="BodyText"/>
+        <w:pStyle w:val="Bibliography"/>
       </w:pPr>
       <w:r>
         <w:t xml:space="preserve">Flamme, I., Oehme, F., Ellinghaus, P., Jeske, M., Keldenich, J., and Thuss, U. (2014). Mimicking hypoxia to treat anemia: HIF-stabilizer BAY 85-3934 (molidustat) stimulates erythropoietin production without hypertensive effects. PLoS One</w:t>
@@ -9728,7 +10118,7 @@
     <w:bookmarkStart w:id="88" w:name="ref-RN628"/>
     <w:p>
       <w:pPr>
-        <w:pStyle w:val="BodyText"/>
+        <w:pStyle w:val="Bibliography"/>
       </w:pPr>
       <w:r>
         <w:t xml:space="preserve">Gameiro, P.A., Yang, J., Metelo, A.M., Perez-Carro, R., Baker, R., Wang, Z., Arreola, A., Rathmell, W.K., Olumi, A., Lopez-Larrubia, P., et al. (2013). In vivo HIF-mediated reductive carboxylation is regulated by citrate levels and sensitizes VHL-deficient cells to glutamine deprivation. Cell Metab</w:t>
@@ -9751,7 +10141,7 @@
     <w:bookmarkStart w:id="89" w:name="ref-RN634"/>
     <w:p>
       <w:pPr>
-        <w:pStyle w:val="BodyText"/>
+        <w:pStyle w:val="Bibliography"/>
       </w:pPr>
       <w:r>
         <w:t xml:space="preserve">Garcia-Bermudez, J., Baudrier, L., La, K., Zhu, X.G., Fidelin, J., Sviderskiy, V.O., Papagiannakopoulos, T., Molina, H., Snuderl, M., Lewis, C.A., et al. (2018). Aspartate is a limiting metabolite for cancer cell proliferation under hypoxia and in tumours. Nat Cell Biol</w:t>
@@ -9774,7 +10164,7 @@
     <w:bookmarkStart w:id="90" w:name="ref-RN2619"/>
     <w:p>
       <w:pPr>
-        <w:pStyle w:val="BodyText"/>
+        <w:pStyle w:val="Bibliography"/>
       </w:pPr>
       <w:r>
         <w:t xml:space="preserve">Garofalo, O., Cox, D.W., and Bachelard, H.S. (1988). Brain levels of NADH and NAD+ under hypoxic and hypoglycaemic conditions in vitro. J Neurochem</w:t>
@@ -9797,7 +10187,7 @@
     <w:bookmarkStart w:id="91" w:name="ref-RN713"/>
     <w:p>
       <w:pPr>
-        <w:pStyle w:val="BodyText"/>
+        <w:pStyle w:val="Bibliography"/>
       </w:pPr>
       <w:r>
         <w:t xml:space="preserve">Grassian, A.R., Parker, S.J., Davidson, S.M., Divakaruni, A.S., Green, C.R., Zhang, X., Slocum, K.L., Pu, M., Lin, F., Vickers, C., et al. (2014). IDH1 mutations alter citric acid cycle metabolism and increase dependence on oxidative mitochondrial metabolism. Cancer Res</w:t>
@@ -9820,7 +10210,7 @@
     <w:bookmarkStart w:id="92" w:name="ref-RN730"/>
     <w:p>
       <w:pPr>
-        <w:pStyle w:val="BodyText"/>
+        <w:pStyle w:val="Bibliography"/>
       </w:pPr>
       <w:r>
         <w:t xml:space="preserve">Guarino, V.A., Oldham, W.M., Loscalzo, J., and Zhang, Y.Y. (2019). Reaction rate of pyruvate and hydrogen peroxide: Assessing antioxidant capacity of pyruvate under biological conditions. Sci Rep</w:t>
@@ -9843,7 +10233,7 @@
     <w:bookmarkStart w:id="93" w:name="ref-RN742"/>
     <w:p>
       <w:pPr>
-        <w:pStyle w:val="BodyText"/>
+        <w:pStyle w:val="Bibliography"/>
       </w:pPr>
       <w:r>
         <w:t xml:space="preserve">Guzy, R.D., Hoyos, B., Robin, E., Chen, H., Liu, L., Mansfield, K.D., Simon, M.C., Hammerling, U., and Schumacker, P.T. (2005). Mitochondrial complex III is required for hypoxia-induced ROS production and cellular oxygen sensing. Cell Metab</w:t>
@@ -9866,7 +10256,7 @@
     <w:bookmarkStart w:id="94" w:name="ref-RN2756"/>
     <w:p>
       <w:pPr>
-        <w:pStyle w:val="BodyText"/>
+        <w:pStyle w:val="Bibliography"/>
       </w:pPr>
       <w:r>
         <w:t xml:space="preserve">Hui, S., Ghergurovich, J.M., Morscher, R.J., Jang, C., Teng, X., Lu, W., Esparza, L.A., Reya, T., Le, Z., Yanxiang Guo, J., et al. (2017). Glucose feeds the TCA cycle via circulating lactate. Nature</w:t>
@@ -9889,7 +10279,7 @@
     <w:bookmarkStart w:id="95" w:name="ref-RN2718"/>
     <w:p>
       <w:pPr>
-        <w:pStyle w:val="BodyText"/>
+        <w:pStyle w:val="Bibliography"/>
       </w:pPr>
       <w:r>
         <w:t xml:space="preserve">Hui, S., Cowan, A.J., Zeng, X., Yang, L., TeSlaa, T., Li, X., Bartman, C., Zhang, Z., Jang, C., Wang, L., et al. (2020). Quantitative fluxomics of circulating metabolites. Cell Metab.</w:t>
@@ -9899,7 +10289,7 @@
     <w:bookmarkStart w:id="96" w:name="ref-RN2611"/>
     <w:p>
       <w:pPr>
-        <w:pStyle w:val="BodyText"/>
+        <w:pStyle w:val="Bibliography"/>
       </w:pPr>
       <w:r>
         <w:t xml:space="preserve">Islam, M.S., Leissing, T.M., Chowdhury, R., Hopkinson, R.J., and Schofield, C.J. (2018). 2-oxoglutarate-dependent oxygenases. Annu Rev Biochem</w:t>
@@ -9922,7 +10312,7 @@
     <w:bookmarkStart w:id="97" w:name="ref-RN953"/>
     <w:p>
       <w:pPr>
-        <w:pStyle w:val="BodyText"/>
+        <w:pStyle w:val="Bibliography"/>
       </w:pPr>
       <w:r>
         <w:t xml:space="preserve">Jain, I.H., Calvo, S.E., Markhard, A.L., Skinner, O.S., To, T.L., Ast, T., and Mootha, V.K. (2020). Genetic screen for cell fitness in high or low oxygen highlights mitochondrial and lipid metabolism. Cell</w:t>
@@ -9945,7 +10335,7 @@
     <w:bookmarkStart w:id="98" w:name="ref-RN964"/>
     <w:p>
       <w:pPr>
-        <w:pStyle w:val="BodyText"/>
+        <w:pStyle w:val="Bibliography"/>
       </w:pPr>
       <w:r>
         <w:t xml:space="preserve">Jazmin, L.J., and Young, J.D. (2013). Isotopically nonstationary 13C metabolic flux analysis. Methods Mol Biol</w:t>
@@ -9968,7 +10358,7 @@
     <w:bookmarkStart w:id="99" w:name="ref-RN975"/>
     <w:p>
       <w:pPr>
-        <w:pStyle w:val="BodyText"/>
+        <w:pStyle w:val="Bibliography"/>
       </w:pPr>
       <w:r>
         <w:t xml:space="preserve">Jiang, L., Shestov, A.A., Swain, P., Yang, C., Parker, S.J., Wang, Q.A., Terada, L.S., Adams, N.D., McCabe, M.T., Pietrak, B., et al. (2016). Reductive carboxylation supports redox homeostasis during anchorage-independent growth. Nature</w:t>
@@ -9988,13 +10378,13 @@
       </w:r>
     </w:p>
     <w:bookmarkEnd w:id="99"/>
-    <w:bookmarkStart w:id="100" w:name="ref-RN1063"/>
-    <w:p>
-      <w:pPr>
-        <w:pStyle w:val="BodyText"/>
-      </w:pPr>
-      <w:r>
-        <w:t xml:space="preserve">Kim, D., Fiske, B.P., Birsoy, K., Freinkman, E., Kami, K., Possemato, R.L., Chudnovsky, Y., Pacold, M.E., Chen, W.W., Cantor, J.R., et al. (2015). SHMT2 drives glioma cell survival in ischaemia but imposes a dependence on glycine clearance. Nature</w:t>
+    <w:bookmarkStart w:id="100" w:name="ref-RN999"/>
+    <w:p>
+      <w:pPr>
+        <w:pStyle w:val="Bibliography"/>
+      </w:pPr>
+      <w:r>
+        <w:t xml:space="preserve">Kaelin, Jr., W. G., and Ratcliffe, P.J. (2008). Oxygen sensing by metazoans: The central role of the HIF hydroxylase pathway. Mol Cell</w:t>
       </w:r>
       <w:r>
         <w:t xml:space="preserve"> </w:t>
@@ -10004,20 +10394,20 @@
           <w:iCs/>
           <w:i/>
         </w:rPr>
-        <w:t xml:space="preserve">520</w:t>
-      </w:r>
-      <w:r>
-        <w:t xml:space="preserve">, 363–367.</w:t>
+        <w:t xml:space="preserve">30</w:t>
+      </w:r>
+      <w:r>
+        <w:t xml:space="preserve">, 393–402.</w:t>
       </w:r>
     </w:p>
     <w:bookmarkEnd w:id="100"/>
-    <w:bookmarkStart w:id="101" w:name="ref-RN1198"/>
-    <w:p>
-      <w:pPr>
-        <w:pStyle w:val="BodyText"/>
-      </w:pPr>
-      <w:r>
-        <w:t xml:space="preserve">Lee, P., Chandel, N.S., and Simon, M.C. (2020). Cellular adaptation to hypoxia through hypoxia inducible factors and beyond. Nat Rev Mol Cell Biol</w:t>
+    <w:bookmarkStart w:id="101" w:name="ref-RN1063"/>
+    <w:p>
+      <w:pPr>
+        <w:pStyle w:val="Bibliography"/>
+      </w:pPr>
+      <w:r>
+        <w:t xml:space="preserve">Kim, D., Fiske, B.P., Birsoy, K., Freinkman, E., Kami, K., Possemato, R.L., Chudnovsky, Y., Pacold, M.E., Chen, W.W., Cantor, J.R., et al. (2015). SHMT2 drives glioma cell survival in ischaemia but imposes a dependence on glycine clearance. Nature</w:t>
       </w:r>
       <w:r>
         <w:t xml:space="preserve"> </w:t>
@@ -10027,20 +10417,30 @@
           <w:iCs/>
           <w:i/>
         </w:rPr>
-        <w:t xml:space="preserve">21</w:t>
-      </w:r>
-      <w:r>
-        <w:t xml:space="preserve">, 268–283.</w:t>
+        <w:t xml:space="preserve">520</w:t>
+      </w:r>
+      <w:r>
+        <w:t xml:space="preserve">, 363–367.</w:t>
       </w:r>
     </w:p>
     <w:bookmarkEnd w:id="101"/>
-    <w:bookmarkStart w:id="102" w:name="ref-RN1200"/>
-    <w:p>
-      <w:pPr>
-        <w:pStyle w:val="BodyText"/>
-      </w:pPr>
-      <w:r>
-        <w:t xml:space="preserve">Lee, W.D., Mukha, D., Aizenshtein, E., and Shlomi, T. (2019). Spatial-fluxomics provides a subcellular-compartmentalized view of reductive glutamine metabolism in cancer cells. Nat Commun</w:t>
+    <w:bookmarkStart w:id="102" w:name="ref-fgsea"/>
+    <w:p>
+      <w:pPr>
+        <w:pStyle w:val="Bibliography"/>
+      </w:pPr>
+      <w:r>
+        <w:t xml:space="preserve">Korotkevich, G., Sukhov, V., and Sergushichev, A. (2019). Fast gene set enrichment analysis. bioRxiv.</w:t>
+      </w:r>
+    </w:p>
+    <w:bookmarkEnd w:id="102"/>
+    <w:bookmarkStart w:id="103" w:name="ref-RN1198"/>
+    <w:p>
+      <w:pPr>
+        <w:pStyle w:val="Bibliography"/>
+      </w:pPr>
+      <w:r>
+        <w:t xml:space="preserve">Lee, P., Chandel, N.S., and Simon, M.C. (2020). Cellular adaptation to hypoxia through hypoxia inducible factors and beyond. Nat Rev Mol Cell Biol</w:t>
       </w:r>
       <w:r>
         <w:t xml:space="preserve"> </w:t>
@@ -10050,20 +10450,20 @@
           <w:iCs/>
           <w:i/>
         </w:rPr>
-        <w:t xml:space="preserve">10</w:t>
-      </w:r>
-      <w:r>
-        <w:t xml:space="preserve">, 1351.</w:t>
-      </w:r>
-    </w:p>
-    <w:bookmarkEnd w:id="102"/>
-    <w:bookmarkStart w:id="103" w:name="ref-RN3112"/>
-    <w:p>
-      <w:pPr>
-        <w:pStyle w:val="BodyText"/>
-      </w:pPr>
-      <w:r>
-        <w:t xml:space="preserve">Liberzon, A., Birger, C., Thorvaldsdottir, H., Ghandi, M., Mesirov, J.P., and Tamayo, P. (2015). The molecular signatures database (MSigDB) hallmark gene set collection. Cell Syst</w:t>
+        <w:t xml:space="preserve">21</w:t>
+      </w:r>
+      <w:r>
+        <w:t xml:space="preserve">, 268–283.</w:t>
+      </w:r>
+    </w:p>
+    <w:bookmarkEnd w:id="103"/>
+    <w:bookmarkStart w:id="104" w:name="ref-RN1200"/>
+    <w:p>
+      <w:pPr>
+        <w:pStyle w:val="Bibliography"/>
+      </w:pPr>
+      <w:r>
+        <w:t xml:space="preserve">Lee, W.D., Mukha, D., Aizenshtein, E., and Shlomi, T. (2019). Spatial-fluxomics provides a subcellular-compartmentalized view of reductive glutamine metabolism in cancer cells. Nat Commun</w:t>
       </w:r>
       <w:r>
         <w:t xml:space="preserve"> </w:t>
@@ -10073,20 +10473,56 @@
           <w:iCs/>
           <w:i/>
         </w:rPr>
-        <w:t xml:space="preserve">1</w:t>
-      </w:r>
-      <w:r>
-        <w:t xml:space="preserve">, 417–425.</w:t>
-      </w:r>
-    </w:p>
-    <w:bookmarkEnd w:id="103"/>
-    <w:bookmarkStart w:id="104" w:name="ref-RN1294"/>
-    <w:p>
-      <w:pPr>
-        <w:pStyle w:val="BodyText"/>
-      </w:pPr>
-      <w:r>
-        <w:t xml:space="preserve">Long, W. (2017). Automated amino acid analysis using an agilent poroshell HPH-C18 column. Application Note, Agilent Technologies, Inc.</w:t>
+        <w:t xml:space="preserve">10</w:t>
+      </w:r>
+      <w:r>
+        <w:t xml:space="preserve">, 1351.</w:t>
+      </w:r>
+    </w:p>
+    <w:bookmarkEnd w:id="104"/>
+    <w:bookmarkStart w:id="105" w:name="ref-Rsubread"/>
+    <w:p>
+      <w:pPr>
+        <w:pStyle w:val="Bibliography"/>
+      </w:pPr>
+      <w:r>
+        <w:t xml:space="preserve">Liao, Y., Smyth, G.K., and Shi, W. (2019). The</w:t>
+      </w:r>
+      <w:r>
+        <w:t xml:space="preserve"> </w:t>
+      </w:r>
+      <w:r>
+        <w:t xml:space="preserve">R</w:t>
+      </w:r>
+      <w:r>
+        <w:t xml:space="preserve"> </w:t>
+      </w:r>
+      <w:r>
+        <w:t xml:space="preserve">package</w:t>
+      </w:r>
+      <w:r>
+        <w:t xml:space="preserve"> </w:t>
+      </w:r>
+      <w:r>
+        <w:t xml:space="preserve">Rsubread</w:t>
+      </w:r>
+      <w:r>
+        <w:t xml:space="preserve"> </w:t>
+      </w:r>
+      <w:r>
+        <w:t xml:space="preserve">is easier, faster, cheaper and better for alignment and quantification of</w:t>
+      </w:r>
+      <w:r>
+        <w:t xml:space="preserve"> </w:t>
+      </w:r>
+      <w:r>
+        <w:t xml:space="preserve">RNA</w:t>
+      </w:r>
+      <w:r>
+        <w:t xml:space="preserve"> </w:t>
+      </w:r>
+      <w:r>
+        <w:t xml:space="preserve">sequencing reads. Nucleic Acids Research</w:t>
       </w:r>
       <w:r>
         <w:t xml:space="preserve"> </w:t>
@@ -10096,20 +10532,20 @@
           <w:iCs/>
           <w:i/>
         </w:rPr>
-        <w:t xml:space="preserve">Publication Number 5991-5571EN</w:t>
-      </w:r>
-      <w:r>
-        <w:t xml:space="preserve">, 1–10.</w:t>
-      </w:r>
-    </w:p>
-    <w:bookmarkEnd w:id="104"/>
-    <w:bookmarkStart w:id="105" w:name="ref-RN1384"/>
-    <w:p>
-      <w:pPr>
-        <w:pStyle w:val="BodyText"/>
-      </w:pPr>
-      <w:r>
-        <w:t xml:space="preserve">Masson, N., Keeley, T.P., Giuntoli, B., White, M.D., Puerta, M.L., Perata, P., Hopkinson, R.J., Flashman, E., Licausi, F., and Ratcliffe, P.J. (2019). Conserved n-terminal cysteine dioxygenases transduce responses to hypoxia in animals and plants. Science</w:t>
+        <w:t xml:space="preserve">47</w:t>
+      </w:r>
+      <w:r>
+        <w:t xml:space="preserve">, e47.</w:t>
+      </w:r>
+    </w:p>
+    <w:bookmarkEnd w:id="105"/>
+    <w:bookmarkStart w:id="106" w:name="ref-RN3112"/>
+    <w:p>
+      <w:pPr>
+        <w:pStyle w:val="Bibliography"/>
+      </w:pPr>
+      <w:r>
+        <w:t xml:space="preserve">Liberzon, A., Birger, C., Thorvaldsdottir, H., Ghandi, M., Mesirov, J.P., and Tamayo, P. (2015). The molecular signatures database (MSigDB) hallmark gene set collection. Cell Syst</w:t>
       </w:r>
       <w:r>
         <w:t xml:space="preserve"> </w:t>
@@ -10119,20 +10555,20 @@
           <w:iCs/>
           <w:i/>
         </w:rPr>
-        <w:t xml:space="preserve">365</w:t>
-      </w:r>
-      <w:r>
-        <w:t xml:space="preserve">, 65–69.</w:t>
-      </w:r>
-    </w:p>
-    <w:bookmarkEnd w:id="105"/>
-    <w:bookmarkStart w:id="106" w:name="ref-RN1438"/>
-    <w:p>
-      <w:pPr>
-        <w:pStyle w:val="BodyText"/>
-      </w:pPr>
-      <w:r>
-        <w:t xml:space="preserve">Melendez-Rodriguez, F., Urrutia, A.A., Lorendeau, D., Rinaldi, G., Roche, O., Bogurcu-Seidel, N., Ortega Muelas, M., Mesa-Ciller, C., Turiel, G., Bouthelier, A., et al. (2019). HIF1alpha suppresses tumor cell proliferation through inhibition of aspartate biosynthesis. Cell Rep</w:t>
+        <w:t xml:space="preserve">1</w:t>
+      </w:r>
+      <w:r>
+        <w:t xml:space="preserve">, 417–425.</w:t>
+      </w:r>
+    </w:p>
+    <w:bookmarkEnd w:id="106"/>
+    <w:bookmarkStart w:id="107" w:name="ref-RN1294"/>
+    <w:p>
+      <w:pPr>
+        <w:pStyle w:val="Bibliography"/>
+      </w:pPr>
+      <w:r>
+        <w:t xml:space="preserve">Long, W. (2017). Automated amino acid analysis using an agilent poroshell HPH-C18 column. Application Note, Agilent Technologies, Inc.</w:t>
       </w:r>
       <w:r>
         <w:t xml:space="preserve"> </w:t>
@@ -10142,20 +10578,20 @@
           <w:iCs/>
           <w:i/>
         </w:rPr>
-        <w:t xml:space="preserve">26</w:t>
-      </w:r>
-      <w:r>
-        <w:t xml:space="preserve">, 2257–2265 e4.</w:t>
-      </w:r>
-    </w:p>
-    <w:bookmarkEnd w:id="106"/>
-    <w:bookmarkStart w:id="107" w:name="ref-RN1447"/>
-    <w:p>
-      <w:pPr>
-        <w:pStyle w:val="BodyText"/>
-      </w:pPr>
-      <w:r>
-        <w:t xml:space="preserve">Metallo, C.M., Gameiro, P.A., Bell, E.L., Mattaini, K.R., Yang, J., Hiller, K., Jewell, C.M., Johnson, Z.R., Irvine, D.J., Guarente, L., et al. (2011). Reductive glutamine metabolism by IDH1 mediates lipogenesis under hypoxia. Nature</w:t>
+        <w:t xml:space="preserve">Publication Number 5991-5571EN</w:t>
+      </w:r>
+      <w:r>
+        <w:t xml:space="preserve">, 1–10.</w:t>
+      </w:r>
+    </w:p>
+    <w:bookmarkEnd w:id="107"/>
+    <w:bookmarkStart w:id="108" w:name="ref-DESeq2"/>
+    <w:p>
+      <w:pPr>
+        <w:pStyle w:val="Bibliography"/>
+      </w:pPr>
+      <w:r>
+        <w:t xml:space="preserve">Love, M.I., Huber, W., and Anders, S. (2014). Moderated estimation of fold change and dispersion for RNA-seq data with DESeq2. Genome Biology</w:t>
       </w:r>
       <w:r>
         <w:t xml:space="preserve"> </w:t>
@@ -10165,20 +10601,20 @@
           <w:iCs/>
           <w:i/>
         </w:rPr>
-        <w:t xml:space="preserve">481</w:t>
-      </w:r>
-      <w:r>
-        <w:t xml:space="preserve">, 380–384.</w:t>
-      </w:r>
-    </w:p>
-    <w:bookmarkEnd w:id="107"/>
-    <w:bookmarkStart w:id="108" w:name="ref-RN1523"/>
-    <w:p>
-      <w:pPr>
-        <w:pStyle w:val="BodyText"/>
-      </w:pPr>
-      <w:r>
-        <w:t xml:space="preserve">Murphy, T.A., and Young, J.D. (2013). ETA: Robust software for determination of cell specific rates from extracellular time courses. Biotechnol Bioeng</w:t>
+        <w:t xml:space="preserve">15</w:t>
+      </w:r>
+      <w:r>
+        <w:t xml:space="preserve">, 550.</w:t>
+      </w:r>
+    </w:p>
+    <w:bookmarkEnd w:id="108"/>
+    <w:bookmarkStart w:id="109" w:name="ref-RN1384"/>
+    <w:p>
+      <w:pPr>
+        <w:pStyle w:val="Bibliography"/>
+      </w:pPr>
+      <w:r>
+        <w:t xml:space="preserve">Masson, N., Keeley, T.P., Giuntoli, B., White, M.D., Puerta, M.L., Perata, P., Hopkinson, R.J., Flashman, E., Licausi, F., and Ratcliffe, P.J. (2019). Conserved n-terminal cysteine dioxygenases transduce responses to hypoxia in animals and plants. Science</w:t>
       </w:r>
       <w:r>
         <w:t xml:space="preserve"> </w:t>
@@ -10188,20 +10624,20 @@
           <w:iCs/>
           <w:i/>
         </w:rPr>
-        <w:t xml:space="preserve">110</w:t>
-      </w:r>
-      <w:r>
-        <w:t xml:space="preserve">, 1748–1758.</w:t>
-      </w:r>
-    </w:p>
-    <w:bookmarkEnd w:id="108"/>
-    <w:bookmarkStart w:id="109" w:name="ref-RN1522"/>
-    <w:p>
-      <w:pPr>
-        <w:pStyle w:val="BodyText"/>
-      </w:pPr>
-      <w:r>
-        <w:t xml:space="preserve">Murphy, T.A., Dang, C.V., and Young, J.D. (2013). Isotopically nonstationary 13C flux analysis of myc-induced metabolic reprogramming in b-cells. Metab Eng</w:t>
+        <w:t xml:space="preserve">365</w:t>
+      </w:r>
+      <w:r>
+        <w:t xml:space="preserve">, 65–69.</w:t>
+      </w:r>
+    </w:p>
+    <w:bookmarkEnd w:id="109"/>
+    <w:bookmarkStart w:id="110" w:name="ref-RN1438"/>
+    <w:p>
+      <w:pPr>
+        <w:pStyle w:val="Bibliography"/>
+      </w:pPr>
+      <w:r>
+        <w:t xml:space="preserve">Melendez-Rodriguez, F., Urrutia, A.A., Lorendeau, D., Rinaldi, G., Roche, O., Bogurcu-Seidel, N., Ortega Muelas, M., Mesa-Ciller, C., Turiel, G., Bouthelier, A., et al. (2019). HIF1alpha suppresses tumor cell proliferation through inhibition of aspartate biosynthesis. Cell Rep</w:t>
       </w:r>
       <w:r>
         <w:t xml:space="preserve"> </w:t>
@@ -10211,20 +10647,20 @@
           <w:iCs/>
           <w:i/>
         </w:rPr>
-        <w:t xml:space="preserve">15</w:t>
-      </w:r>
-      <w:r>
-        <w:t xml:space="preserve">, 206–217.</w:t>
-      </w:r>
-    </w:p>
-    <w:bookmarkEnd w:id="109"/>
-    <w:bookmarkStart w:id="110" w:name="ref-RN1603"/>
-    <w:p>
-      <w:pPr>
-        <w:pStyle w:val="BodyText"/>
-      </w:pPr>
-      <w:r>
-        <w:t xml:space="preserve">Oldham, W.M., Clish, C.B., Yang, Y., and Loscalzo, J. (2015). Hypoxia-mediated increases in l-2-hydroxyglutarate coordinate the metabolic response to reductive stress. Cell Metab</w:t>
+        <w:t xml:space="preserve">26</w:t>
+      </w:r>
+      <w:r>
+        <w:t xml:space="preserve">, 2257–2265 e4.</w:t>
+      </w:r>
+    </w:p>
+    <w:bookmarkEnd w:id="110"/>
+    <w:bookmarkStart w:id="111" w:name="ref-RN1447"/>
+    <w:p>
+      <w:pPr>
+        <w:pStyle w:val="Bibliography"/>
+      </w:pPr>
+      <w:r>
+        <w:t xml:space="preserve">Metallo, C.M., Gameiro, P.A., Bell, E.L., Mattaini, K.R., Yang, J., Hiller, K., Jewell, C.M., Johnson, Z.R., Irvine, D.J., Guarente, L., et al. (2011). Reductive glutamine metabolism by IDH1 mediates lipogenesis under hypoxia. Nature</w:t>
       </w:r>
       <w:r>
         <w:t xml:space="preserve"> </w:t>
@@ -10234,20 +10670,20 @@
           <w:iCs/>
           <w:i/>
         </w:rPr>
-        <w:t xml:space="preserve">22</w:t>
-      </w:r>
-      <w:r>
-        <w:t xml:space="preserve">, 291–303.</w:t>
-      </w:r>
-    </w:p>
-    <w:bookmarkEnd w:id="110"/>
-    <w:bookmarkStart w:id="111" w:name="ref-RN1668"/>
-    <w:p>
-      <w:pPr>
-        <w:pStyle w:val="BodyText"/>
-      </w:pPr>
-      <w:r>
-        <w:t xml:space="preserve">Pelletier, J., Bellot, G., Gounon, P., Lacas-Gervais, S., Pouyssegur, J., and Mazure, N.M. (2012). Glycogen synthesis is induced in hypoxia by the hypoxia-inducible factor and promotes cancer cell survival. Front Oncol</w:t>
+        <w:t xml:space="preserve">481</w:t>
+      </w:r>
+      <w:r>
+        <w:t xml:space="preserve">, 380–384.</w:t>
+      </w:r>
+    </w:p>
+    <w:bookmarkEnd w:id="111"/>
+    <w:bookmarkStart w:id="112" w:name="ref-RN1523"/>
+    <w:p>
+      <w:pPr>
+        <w:pStyle w:val="Bibliography"/>
+      </w:pPr>
+      <w:r>
+        <w:t xml:space="preserve">Murphy, T.A., and Young, J.D. (2013). ETA: Robust software for determination of cell specific rates from extracellular time courses. Biotechnol Bioeng</w:t>
       </w:r>
       <w:r>
         <w:t xml:space="preserve"> </w:t>
@@ -10257,20 +10693,20 @@
           <w:iCs/>
           <w:i/>
         </w:rPr>
-        <w:t xml:space="preserve">2</w:t>
-      </w:r>
-      <w:r>
-        <w:t xml:space="preserve">, 18.</w:t>
-      </w:r>
-    </w:p>
-    <w:bookmarkEnd w:id="111"/>
-    <w:bookmarkStart w:id="112" w:name="ref-RN1678"/>
-    <w:p>
-      <w:pPr>
-        <w:pStyle w:val="BodyText"/>
-      </w:pPr>
-      <w:r>
-        <w:t xml:space="preserve">Pescador, N., Villar, D., Cifuentes, D., Garcia-Rocha, M., Ortiz-Barahona, A., Vazquez, S., Ordonez, A., Cuevas, Y., Saez-Morales, D., Garcia-Bermejo, M.L., et al. (2010). Hypoxia promotes glycogen accumulation through hypoxia inducible factor (HIF)-mediated induction of glycogen synthase 1. PLoS One</w:t>
+        <w:t xml:space="preserve">110</w:t>
+      </w:r>
+      <w:r>
+        <w:t xml:space="preserve">, 1748–1758.</w:t>
+      </w:r>
+    </w:p>
+    <w:bookmarkEnd w:id="112"/>
+    <w:bookmarkStart w:id="113" w:name="ref-RN1522"/>
+    <w:p>
+      <w:pPr>
+        <w:pStyle w:val="Bibliography"/>
+      </w:pPr>
+      <w:r>
+        <w:t xml:space="preserve">Murphy, T.A., Dang, C.V., and Young, J.D. (2013). Isotopically nonstationary 13C flux analysis of myc-induced metabolic reprogramming in b-cells. Metab Eng</w:t>
       </w:r>
       <w:r>
         <w:t xml:space="preserve"> </w:t>
@@ -10280,20 +10716,20 @@
           <w:iCs/>
           <w:i/>
         </w:rPr>
-        <w:t xml:space="preserve">5</w:t>
-      </w:r>
-      <w:r>
-        <w:t xml:space="preserve">, e9644.</w:t>
-      </w:r>
-    </w:p>
-    <w:bookmarkEnd w:id="112"/>
-    <w:bookmarkStart w:id="113" w:name="ref-RN1741"/>
-    <w:p>
-      <w:pPr>
-        <w:pStyle w:val="BodyText"/>
-      </w:pPr>
-      <w:r>
-        <w:t xml:space="preserve">Quek, L.E., Dietmair, S., Kromer, J.O., and Nielsen, L.K. (2010). Metabolic flux analysis in mammalian cell culture. Metab Eng</w:t>
+        <w:t xml:space="preserve">15</w:t>
+      </w:r>
+      <w:r>
+        <w:t xml:space="preserve">, 206–217.</w:t>
+      </w:r>
+    </w:p>
+    <w:bookmarkEnd w:id="113"/>
+    <w:bookmarkStart w:id="114" w:name="ref-RN1603"/>
+    <w:p>
+      <w:pPr>
+        <w:pStyle w:val="Bibliography"/>
+      </w:pPr>
+      <w:r>
+        <w:t xml:space="preserve">Oldham, W.M., Clish, C.B., Yang, Y., and Loscalzo, J. (2015). Hypoxia-mediated increases in l-2-hydroxyglutarate coordinate the metabolic response to reductive stress. Cell Metab</w:t>
       </w:r>
       <w:r>
         <w:t xml:space="preserve"> </w:t>
@@ -10303,20 +10739,20 @@
           <w:iCs/>
           <w:i/>
         </w:rPr>
-        <w:t xml:space="preserve">12</w:t>
-      </w:r>
-      <w:r>
-        <w:t xml:space="preserve">, 161–171.</w:t>
-      </w:r>
-    </w:p>
-    <w:bookmarkEnd w:id="113"/>
-    <w:bookmarkStart w:id="114" w:name="ref-RN1966"/>
-    <w:p>
-      <w:pPr>
-        <w:pStyle w:val="BodyText"/>
-      </w:pPr>
-      <w:r>
-        <w:t xml:space="preserve">Scott, D.A., Richardson, A.D., Filipp, F.V., Knutzen, C.A., Chiang, G.G., Ronai, Z.A., Osterman, A.L., and Smith, J.W. (2011). Comparative metabolic flux profiling of melanoma cell lines: Beyond the warburg effect. J Biol Chem</w:t>
+        <w:t xml:space="preserve">22</w:t>
+      </w:r>
+      <w:r>
+        <w:t xml:space="preserve">, 291–303.</w:t>
+      </w:r>
+    </w:p>
+    <w:bookmarkEnd w:id="114"/>
+    <w:bookmarkStart w:id="115" w:name="ref-RN1668"/>
+    <w:p>
+      <w:pPr>
+        <w:pStyle w:val="Bibliography"/>
+      </w:pPr>
+      <w:r>
+        <w:t xml:space="preserve">Pelletier, J., Bellot, G., Gounon, P., Lacas-Gervais, S., Pouyssegur, J., and Mazure, N.M. (2012). Glycogen synthesis is induced in hypoxia by the hypoxia-inducible factor and promotes cancer cell survival. Front Oncol</w:t>
       </w:r>
       <w:r>
         <w:t xml:space="preserve"> </w:t>
@@ -10326,20 +10762,20 @@
           <w:iCs/>
           <w:i/>
         </w:rPr>
-        <w:t xml:space="preserve">286</w:t>
-      </w:r>
-      <w:r>
-        <w:t xml:space="preserve">, 42626–42634.</w:t>
-      </w:r>
-    </w:p>
-    <w:bookmarkEnd w:id="114"/>
-    <w:bookmarkStart w:id="115" w:name="ref-RN1980"/>
-    <w:p>
-      <w:pPr>
-        <w:pStyle w:val="BodyText"/>
-      </w:pPr>
-      <w:r>
-        <w:t xml:space="preserve">Semenza, G.L. (2012). Hypoxia-inducible factors in physiology and medicine. Cell</w:t>
+        <w:t xml:space="preserve">2</w:t>
+      </w:r>
+      <w:r>
+        <w:t xml:space="preserve">, 18.</w:t>
+      </w:r>
+    </w:p>
+    <w:bookmarkEnd w:id="115"/>
+    <w:bookmarkStart w:id="116" w:name="ref-RN1678"/>
+    <w:p>
+      <w:pPr>
+        <w:pStyle w:val="Bibliography"/>
+      </w:pPr>
+      <w:r>
+        <w:t xml:space="preserve">Pescador, N., Villar, D., Cifuentes, D., Garcia-Rocha, M., Ortiz-Barahona, A., Vazquez, S., Ordonez, A., Cuevas, Y., Saez-Morales, D., Garcia-Bermejo, M.L., et al. (2010). Hypoxia promotes glycogen accumulation through hypoxia inducible factor (HIF)-mediated induction of glycogen synthase 1. PLoS One</w:t>
       </w:r>
       <w:r>
         <w:t xml:space="preserve"> </w:t>
@@ -10349,20 +10785,30 @@
           <w:iCs/>
           <w:i/>
         </w:rPr>
-        <w:t xml:space="preserve">148</w:t>
-      </w:r>
-      <w:r>
-        <w:t xml:space="preserve">, 399–408.</w:t>
-      </w:r>
-    </w:p>
-    <w:bookmarkEnd w:id="115"/>
-    <w:bookmarkStart w:id="116" w:name="ref-RN2005"/>
-    <w:p>
-      <w:pPr>
-        <w:pStyle w:val="BodyText"/>
-      </w:pPr>
-      <w:r>
-        <w:t xml:space="preserve">Sheikh, K., Forster, J., and Nielsen, L.K. (2005). Modeling hybridoma cell metabolism using a generic genome-scale metabolic model of mus musculus. Biotechnol Prog</w:t>
+        <w:t xml:space="preserve">5</w:t>
+      </w:r>
+      <w:r>
+        <w:t xml:space="preserve">, e9644.</w:t>
+      </w:r>
+    </w:p>
+    <w:bookmarkEnd w:id="116"/>
+    <w:bookmarkStart w:id="117" w:name="ref-TFEA.ChIP"/>
+    <w:p>
+      <w:pPr>
+        <w:pStyle w:val="Bibliography"/>
+      </w:pPr>
+      <w:r>
+        <w:t xml:space="preserve">Puente-Santamaria, L., Wasserman, W., and del Peso, L. (2019). TFEA.ChIP: A tool kit for transcription factor binding site enrichment analysis capitalizing on ChIP-seq datasets. Bioinformatics.</w:t>
+      </w:r>
+    </w:p>
+    <w:bookmarkEnd w:id="117"/>
+    <w:bookmarkStart w:id="118" w:name="ref-RN1741"/>
+    <w:p>
+      <w:pPr>
+        <w:pStyle w:val="Bibliography"/>
+      </w:pPr>
+      <w:r>
+        <w:t xml:space="preserve">Quek, L.E., Dietmair, S., Kromer, J.O., and Nielsen, L.K. (2010). Metabolic flux analysis in mammalian cell culture. Metab Eng</w:t>
       </w:r>
       <w:r>
         <w:t xml:space="preserve"> </w:t>
@@ -10372,20 +10818,51 @@
           <w:iCs/>
           <w:i/>
         </w:rPr>
-        <w:t xml:space="preserve">21</w:t>
-      </w:r>
-      <w:r>
-        <w:t xml:space="preserve">, 112–121.</w:t>
-      </w:r>
-    </w:p>
-    <w:bookmarkEnd w:id="116"/>
-    <w:bookmarkStart w:id="117" w:name="ref-RN2210"/>
-    <w:p>
-      <w:pPr>
-        <w:pStyle w:val="BodyText"/>
-      </w:pPr>
-      <w:r>
-        <w:t xml:space="preserve">Tilton, W.M., Seaman, C., Carriero, D., and Piomelli, S. (1991). Regulation of glycolysis in the erythrocyte: Role of the lactate/pyruvate and NAD/NADH ratios. J Lab Clin Med</w:t>
+        <w:t xml:space="preserve">12</w:t>
+      </w:r>
+      <w:r>
+        <w:t xml:space="preserve">, 161–171.</w:t>
+      </w:r>
+    </w:p>
+    <w:bookmarkEnd w:id="118"/>
+    <w:bookmarkStart w:id="119" w:name="ref-R-base"/>
+    <w:p>
+      <w:pPr>
+        <w:pStyle w:val="Bibliography"/>
+      </w:pPr>
+      <w:r>
+        <w:t xml:space="preserve">R Core Team (2020). R: A language and environment for statistical computing (Vienna, Austria: R Foundation for Statistical Computing).</w:t>
+      </w:r>
+    </w:p>
+    <w:bookmarkEnd w:id="119"/>
+    <w:bookmarkStart w:id="120" w:name="ref-limma"/>
+    <w:p>
+      <w:pPr>
+        <w:pStyle w:val="Bibliography"/>
+      </w:pPr>
+      <w:r>
+        <w:t xml:space="preserve">Ritchie, M.E., Phipson, B., Wu, D., Hu, Y., Law, C.W., Shi, W., and Smyth, G.K. (2015).</w:t>
+      </w:r>
+      <w:r>
+        <w:t xml:space="preserve"> </w:t>
+      </w:r>
+      <w:r>
+        <w:t xml:space="preserve">limma</w:t>
+      </w:r>
+      <w:r>
+        <w:t xml:space="preserve"> </w:t>
+      </w:r>
+      <w:r>
+        <w:t xml:space="preserve">powers differential expression analyses for</w:t>
+      </w:r>
+      <w:r>
+        <w:t xml:space="preserve"> </w:t>
+      </w:r>
+      <w:r>
+        <w:t xml:space="preserve">RNA</w:t>
+      </w:r>
+      <w:r>
+        <w:t xml:space="preserve">-sequencing and microarray studies. Nucleic Acids Research</w:t>
       </w:r>
       <w:r>
         <w:t xml:space="preserve"> </w:t>
@@ -10395,20 +10872,20 @@
           <w:iCs/>
           <w:i/>
         </w:rPr>
-        <w:t xml:space="preserve">118</w:t>
-      </w:r>
-      <w:r>
-        <w:t xml:space="preserve">, 146–152.</w:t>
-      </w:r>
-    </w:p>
-    <w:bookmarkEnd w:id="117"/>
-    <w:bookmarkStart w:id="118" w:name="ref-RN2266"/>
-    <w:p>
-      <w:pPr>
-        <w:pStyle w:val="BodyText"/>
-      </w:pPr>
-      <w:r>
-        <w:t xml:space="preserve">Vacanti, N.M., Divakaruni, A.S., Green, C.R., Parker, S.J., Henry, R.R., Ciaraldi, T.P., Murphy, A.N., and Metallo, C.M. (2014). Regulation of substrate utilization by the mitochondrial pyruvate carrier. Mol Cell</w:t>
+        <w:t xml:space="preserve">43</w:t>
+      </w:r>
+      <w:r>
+        <w:t xml:space="preserve">, e47.</w:t>
+      </w:r>
+    </w:p>
+    <w:bookmarkEnd w:id="120"/>
+    <w:bookmarkStart w:id="121" w:name="ref-RN1966"/>
+    <w:p>
+      <w:pPr>
+        <w:pStyle w:val="Bibliography"/>
+      </w:pPr>
+      <w:r>
+        <w:t xml:space="preserve">Scott, D.A., Richardson, A.D., Filipp, F.V., Knutzen, C.A., Chiang, G.G., Ronai, Z.A., Osterman, A.L., and Smith, J.W. (2011). Comparative metabolic flux profiling of melanoma cell lines: Beyond the warburg effect. J Biol Chem</w:t>
       </w:r>
       <w:r>
         <w:t xml:space="preserve"> </w:t>
@@ -10418,20 +10895,38 @@
           <w:iCs/>
           <w:i/>
         </w:rPr>
-        <w:t xml:space="preserve">56</w:t>
-      </w:r>
-      <w:r>
-        <w:t xml:space="preserve">, 425–435.</w:t>
-      </w:r>
-    </w:p>
-    <w:bookmarkEnd w:id="118"/>
-    <w:bookmarkStart w:id="119" w:name="ref-RN2395"/>
-    <w:p>
-      <w:pPr>
-        <w:pStyle w:val="BodyText"/>
-      </w:pPr>
-      <w:r>
-        <w:t xml:space="preserve">Wise, D.R., Ward, P.S., Shay, J.E., Cross, J.R., Gruber, J.J., Sachdeva, U.M., Platt, J.M., DeMatteo, R.G., Simon, M.C., and Thompson, C.B. (2011). Hypoxia promotes isocitrate dehydrogenase-dependent carboxylation of alpha-ketoglutarate to citrate to support cell growth and viability. Proc Natl Acad Sci U S A</w:t>
+        <w:t xml:space="preserve">286</w:t>
+      </w:r>
+      <w:r>
+        <w:t xml:space="preserve">, 42626–42634.</w:t>
+      </w:r>
+    </w:p>
+    <w:bookmarkEnd w:id="121"/>
+    <w:bookmarkStart w:id="122" w:name="ref-multiGSEA"/>
+    <w:p>
+      <w:pPr>
+        <w:pStyle w:val="Bibliography"/>
+      </w:pPr>
+      <w:r>
+        <w:t xml:space="preserve">Sebastian, C., and Hackermüller, J. (2020).</w:t>
+      </w:r>
+      <w:r>
+        <w:t xml:space="preserve"> </w:t>
+      </w:r>
+      <w:r>
+        <w:t xml:space="preserve">multiGSEA</w:t>
+      </w:r>
+      <w:r>
+        <w:t xml:space="preserve">:</w:t>
+      </w:r>
+      <w:r>
+        <w:t xml:space="preserve"> </w:t>
+      </w:r>
+      <w:r>
+        <w:t xml:space="preserve">A GSEA</w:t>
+      </w:r>
+      <w:r>
+        <w:t xml:space="preserve">-based pathway enrichment analysis for multi-omics data. BMC Bioinformatics</w:t>
       </w:r>
       <w:r>
         <w:t xml:space="preserve"> </w:t>
@@ -10441,20 +10936,20 @@
           <w:iCs/>
           <w:i/>
         </w:rPr>
-        <w:t xml:space="preserve">108</w:t>
-      </w:r>
-      <w:r>
-        <w:t xml:space="preserve">, 19611–19616.</w:t>
-      </w:r>
-    </w:p>
-    <w:bookmarkEnd w:id="119"/>
-    <w:bookmarkStart w:id="120" w:name="ref-RN2409"/>
-    <w:p>
-      <w:pPr>
-        <w:pStyle w:val="BodyText"/>
-      </w:pPr>
-      <w:r>
-        <w:t xml:space="preserve">Xiao, W., and Loscalzo, J. (2020). Metabolic responses to reductive stress. Antioxid Redox Signal</w:t>
+        <w:t xml:space="preserve">21</w:t>
+      </w:r>
+      <w:r>
+        <w:t xml:space="preserve">.</w:t>
+      </w:r>
+    </w:p>
+    <w:bookmarkEnd w:id="122"/>
+    <w:bookmarkStart w:id="123" w:name="ref-RN1980"/>
+    <w:p>
+      <w:pPr>
+        <w:pStyle w:val="Bibliography"/>
+      </w:pPr>
+      <w:r>
+        <w:t xml:space="preserve">Semenza, G.L. (2012). Hypoxia-inducible factors in physiology and medicine. Cell</w:t>
       </w:r>
       <w:r>
         <w:t xml:space="preserve"> </w:t>
@@ -10464,20 +10959,20 @@
           <w:iCs/>
           <w:i/>
         </w:rPr>
-        <w:t xml:space="preserve">32</w:t>
-      </w:r>
-      <w:r>
-        <w:t xml:space="preserve">, 1330–1347.</w:t>
-      </w:r>
-    </w:p>
-    <w:bookmarkEnd w:id="120"/>
-    <w:bookmarkStart w:id="121" w:name="ref-RN3111"/>
-    <w:p>
-      <w:pPr>
-        <w:pStyle w:val="BodyText"/>
-      </w:pPr>
-      <w:r>
-        <w:t xml:space="preserve">Yan, J., Goerne, T., Zelmer, A., Guzman, R., Kapfhammer, J.P., Wellmann, S., and Zhu, X. (2019). The RNA-binding protein RBM3 promotes neural stem cell (NSC) proliferation under hypoxia. Front Cell Dev Biol</w:t>
+        <w:t xml:space="preserve">148</w:t>
+      </w:r>
+      <w:r>
+        <w:t xml:space="preserve">, 399–408.</w:t>
+      </w:r>
+    </w:p>
+    <w:bookmarkEnd w:id="123"/>
+    <w:bookmarkStart w:id="124" w:name="ref-RN2005"/>
+    <w:p>
+      <w:pPr>
+        <w:pStyle w:val="Bibliography"/>
+      </w:pPr>
+      <w:r>
+        <w:t xml:space="preserve">Sheikh, K., Forster, J., and Nielsen, L.K. (2005). Modeling hybridoma cell metabolism using a generic genome-scale metabolic model of mus musculus. Biotechnol Prog</w:t>
       </w:r>
       <w:r>
         <w:t xml:space="preserve"> </w:t>
@@ -10487,20 +10982,20 @@
           <w:iCs/>
           <w:i/>
         </w:rPr>
-        <w:t xml:space="preserve">7</w:t>
-      </w:r>
-      <w:r>
-        <w:t xml:space="preserve">, 288.</w:t>
-      </w:r>
-    </w:p>
-    <w:bookmarkEnd w:id="121"/>
-    <w:bookmarkStart w:id="122" w:name="ref-RN2501"/>
-    <w:p>
-      <w:pPr>
-        <w:pStyle w:val="BodyText"/>
-      </w:pPr>
-      <w:r>
-        <w:t xml:space="preserve">Young, J.D. (2014). INCA: A computational platform for isotopically non-stationary metabolic flux analysis. Bioinformatics</w:t>
+        <w:t xml:space="preserve">21</w:t>
+      </w:r>
+      <w:r>
+        <w:t xml:space="preserve">, 112–121.</w:t>
+      </w:r>
+    </w:p>
+    <w:bookmarkEnd w:id="124"/>
+    <w:bookmarkStart w:id="125" w:name="ref-RN2210"/>
+    <w:p>
+      <w:pPr>
+        <w:pStyle w:val="Bibliography"/>
+      </w:pPr>
+      <w:r>
+        <w:t xml:space="preserve">Tilton, W.M., Seaman, C., Carriero, D., and Piomelli, S. (1991). Regulation of glycolysis in the erythrocyte: Role of the lactate/pyruvate and NAD/NADH ratios. J Lab Clin Med</w:t>
       </w:r>
       <w:r>
         <w:t xml:space="preserve"> </w:t>
@@ -10510,20 +11005,20 @@
           <w:iCs/>
           <w:i/>
         </w:rPr>
-        <w:t xml:space="preserve">30</w:t>
-      </w:r>
-      <w:r>
-        <w:t xml:space="preserve">, 1333–1335.</w:t>
-      </w:r>
-    </w:p>
-    <w:bookmarkEnd w:id="122"/>
-    <w:bookmarkStart w:id="123" w:name="ref-RN2517"/>
-    <w:p>
-      <w:pPr>
-        <w:pStyle w:val="BodyText"/>
-      </w:pPr>
-      <w:r>
-        <w:t xml:space="preserve">Zamorano, F., Wouwer, A.V., and Bastin, G. (2010). A detailed metabolic flux analysis of an underdetermined network of CHO cells. J Biotechnol</w:t>
+        <w:t xml:space="preserve">118</w:t>
+      </w:r>
+      <w:r>
+        <w:t xml:space="preserve">, 146–152.</w:t>
+      </w:r>
+    </w:p>
+    <w:bookmarkEnd w:id="125"/>
+    <w:bookmarkStart w:id="126" w:name="ref-RN2266"/>
+    <w:p>
+      <w:pPr>
+        <w:pStyle w:val="Bibliography"/>
+      </w:pPr>
+      <w:r>
+        <w:t xml:space="preserve">Vacanti, N.M., Divakaruni, A.S., Green, C.R., Parker, S.J., Henry, R.R., Ciaraldi, T.P., Murphy, A.N., and Metallo, C.M. (2014). Regulation of substrate utilization by the mitochondrial pyruvate carrier. Mol Cell</w:t>
       </w:r>
       <w:r>
         <w:t xml:space="preserve"> </w:t>
@@ -10533,20 +11028,20 @@
           <w:iCs/>
           <w:i/>
         </w:rPr>
-        <w:t xml:space="preserve">150</w:t>
-      </w:r>
-      <w:r>
-        <w:t xml:space="preserve">, 497–508.</w:t>
-      </w:r>
-    </w:p>
-    <w:bookmarkEnd w:id="123"/>
-    <w:bookmarkStart w:id="124" w:name="ref-RN2525"/>
-    <w:p>
-      <w:pPr>
-        <w:pStyle w:val="BodyText"/>
-      </w:pPr>
-      <w:r>
-        <w:t xml:space="preserve">Zhang, H., Bosch-Marce, M., Shimoda, L.A., Tan, Y.S., Baek, J.H., Wesley, J.B., Gonzalez, F.J., and Semenza, G.L. (2008). Mitochondrial autophagy is an HIF-1-dependent adaptive metabolic response to hypoxia. J Biol Chem</w:t>
+        <w:t xml:space="preserve">56</w:t>
+      </w:r>
+      <w:r>
+        <w:t xml:space="preserve">, 425–435.</w:t>
+      </w:r>
+    </w:p>
+    <w:bookmarkEnd w:id="126"/>
+    <w:bookmarkStart w:id="127" w:name="ref-RN2395"/>
+    <w:p>
+      <w:pPr>
+        <w:pStyle w:val="Bibliography"/>
+      </w:pPr>
+      <w:r>
+        <w:t xml:space="preserve">Wise, D.R., Ward, P.S., Shay, J.E., Cross, J.R., Gruber, J.J., Sachdeva, U.M., Platt, J.M., DeMatteo, R.G., Simon, M.C., and Thompson, C.B. (2011). Hypoxia promotes isocitrate dehydrogenase-dependent carboxylation of alpha-ketoglutarate to citrate to support cell growth and viability. Proc Natl Acad Sci U S A</w:t>
       </w:r>
       <w:r>
         <w:t xml:space="preserve"> </w:t>
@@ -10556,78 +11051,20 @@
           <w:iCs/>
           <w:i/>
         </w:rPr>
-        <w:t xml:space="preserve">283</w:t>
-      </w:r>
-      <w:r>
-        <w:t xml:space="preserve">, 10892–10903.</w:t>
-      </w:r>
-    </w:p>
-    <w:bookmarkEnd w:id="124"/>
-    <w:bookmarkEnd w:id="125"/>
-    <w:bookmarkEnd w:id="126"/>
-    <w:bookmarkStart w:id="135" w:name="software"/>
-    <w:p>
-      <w:pPr>
-        <w:pStyle w:val="Heading1"/>
-      </w:pPr>
-      <w:r>
-        <w:t xml:space="preserve">Software</w:t>
-      </w:r>
-    </w:p>
-    <w:bookmarkStart w:id="134" w:name="refs_software"/>
-    <w:bookmarkStart w:id="127" w:name="ref-fgsea"/>
-    <w:p>
-      <w:pPr>
-        <w:pStyle w:val="FirstParagraph"/>
-      </w:pPr>
-      <w:r>
-        <w:t xml:space="preserve">Korotkevich, G., Sukhov, V., and Sergushichev, A. (2019). Fast gene set enrichment analysis. bioRxiv.</w:t>
+        <w:t xml:space="preserve">108</w:t>
+      </w:r>
+      <w:r>
+        <w:t xml:space="preserve">, 19611–19616.</w:t>
       </w:r>
     </w:p>
     <w:bookmarkEnd w:id="127"/>
-    <w:bookmarkStart w:id="128" w:name="ref-Rsubread"/>
-    <w:p>
-      <w:pPr>
-        <w:pStyle w:val="BodyText"/>
-      </w:pPr>
-      <w:r>
-        <w:t xml:space="preserve">Liao, Y., Smyth, G.K., and Shi, W. (2019). The</w:t>
-      </w:r>
-      <w:r>
-        <w:t xml:space="preserve"> </w:t>
-      </w:r>
-      <w:r>
-        <w:t xml:space="preserve">R</w:t>
-      </w:r>
-      <w:r>
-        <w:t xml:space="preserve"> </w:t>
-      </w:r>
-      <w:r>
-        <w:t xml:space="preserve">package</w:t>
-      </w:r>
-      <w:r>
-        <w:t xml:space="preserve"> </w:t>
-      </w:r>
-      <w:r>
-        <w:t xml:space="preserve">Rsubread</w:t>
-      </w:r>
-      <w:r>
-        <w:t xml:space="preserve"> </w:t>
-      </w:r>
-      <w:r>
-        <w:t xml:space="preserve">is easier, faster, cheaper and better for alignment and quantification of</w:t>
-      </w:r>
-      <w:r>
-        <w:t xml:space="preserve"> </w:t>
-      </w:r>
-      <w:r>
-        <w:t xml:space="preserve">RNA</w:t>
-      </w:r>
-      <w:r>
-        <w:t xml:space="preserve"> </w:t>
-      </w:r>
-      <w:r>
-        <w:t xml:space="preserve">sequencing reads. Nucleic Acids Research</w:t>
+    <w:bookmarkStart w:id="128" w:name="ref-RN2409"/>
+    <w:p>
+      <w:pPr>
+        <w:pStyle w:val="Bibliography"/>
+      </w:pPr>
+      <w:r>
+        <w:t xml:space="preserve">Xiao, W., and Loscalzo, J. (2020). Metabolic responses to reductive stress. Antioxid Redox Signal</w:t>
       </w:r>
       <w:r>
         <w:t xml:space="preserve"> </w:t>
@@ -10637,20 +11074,20 @@
           <w:iCs/>
           <w:i/>
         </w:rPr>
-        <w:t xml:space="preserve">47</w:t>
-      </w:r>
-      <w:r>
-        <w:t xml:space="preserve">, e47.</w:t>
+        <w:t xml:space="preserve">32</w:t>
+      </w:r>
+      <w:r>
+        <w:t xml:space="preserve">, 1330–1347.</w:t>
       </w:r>
     </w:p>
     <w:bookmarkEnd w:id="128"/>
-    <w:bookmarkStart w:id="129" w:name="ref-DESeq2"/>
-    <w:p>
-      <w:pPr>
-        <w:pStyle w:val="BodyText"/>
-      </w:pPr>
-      <w:r>
-        <w:t xml:space="preserve">Love, M.I., Huber, W., and Anders, S. (2014). Moderated estimation of fold change and dispersion for RNA-seq data with DESeq2. Genome Biology</w:t>
+    <w:bookmarkStart w:id="129" w:name="ref-RN3111"/>
+    <w:p>
+      <w:pPr>
+        <w:pStyle w:val="Bibliography"/>
+      </w:pPr>
+      <w:r>
+        <w:t xml:space="preserve">Yan, J., Goerne, T., Zelmer, A., Guzman, R., Kapfhammer, J.P., Wellmann, S., and Zhu, X. (2019). The RNA-binding protein RBM3 promotes neural stem cell (NSC) proliferation under hypoxia. Front Cell Dev Biol</w:t>
       </w:r>
       <w:r>
         <w:t xml:space="preserve"> </w:t>
@@ -10660,61 +11097,20 @@
           <w:iCs/>
           <w:i/>
         </w:rPr>
-        <w:t xml:space="preserve">15</w:t>
-      </w:r>
-      <w:r>
-        <w:t xml:space="preserve">, 550.</w:t>
+        <w:t xml:space="preserve">7</w:t>
+      </w:r>
+      <w:r>
+        <w:t xml:space="preserve">, 288.</w:t>
       </w:r>
     </w:p>
     <w:bookmarkEnd w:id="129"/>
-    <w:bookmarkStart w:id="130" w:name="ref-TFEA.ChIP"/>
-    <w:p>
-      <w:pPr>
-        <w:pStyle w:val="BodyText"/>
-      </w:pPr>
-      <w:r>
-        <w:t xml:space="preserve">Puente-Santamaria, L., Wasserman, W., and del Peso, L. (2019). TFEA.ChIP: A tool kit for transcription factor binding site enrichment analysis capitalizing on ChIP-seq datasets. Bioinformatics.</w:t>
-      </w:r>
-    </w:p>
-    <w:bookmarkEnd w:id="130"/>
-    <w:bookmarkStart w:id="131" w:name="ref-R-base"/>
-    <w:p>
-      <w:pPr>
-        <w:pStyle w:val="BodyText"/>
-      </w:pPr>
-      <w:r>
-        <w:t xml:space="preserve">R Core Team (2020). R: A language and environment for statistical computing (Vienna, Austria: R Foundation for Statistical Computing).</w:t>
-      </w:r>
-    </w:p>
-    <w:bookmarkEnd w:id="131"/>
-    <w:bookmarkStart w:id="132" w:name="ref-limma"/>
-    <w:p>
-      <w:pPr>
-        <w:pStyle w:val="BodyText"/>
-      </w:pPr>
-      <w:r>
-        <w:t xml:space="preserve">Ritchie, M.E., Phipson, B., Wu, D., Hu, Y., Law, C.W., Shi, W., and Smyth, G.K. (2015).</w:t>
-      </w:r>
-      <w:r>
-        <w:t xml:space="preserve"> </w:t>
-      </w:r>
-      <w:r>
-        <w:t xml:space="preserve">limma</w:t>
-      </w:r>
-      <w:r>
-        <w:t xml:space="preserve"> </w:t>
-      </w:r>
-      <w:r>
-        <w:t xml:space="preserve">powers differential expression analyses for</w:t>
-      </w:r>
-      <w:r>
-        <w:t xml:space="preserve"> </w:t>
-      </w:r>
-      <w:r>
-        <w:t xml:space="preserve">RNA</w:t>
-      </w:r>
-      <w:r>
-        <w:t xml:space="preserve">-sequencing and microarray studies. Nucleic Acids Research</w:t>
+    <w:bookmarkStart w:id="130" w:name="ref-RN2501"/>
+    <w:p>
+      <w:pPr>
+        <w:pStyle w:val="Bibliography"/>
+      </w:pPr>
+      <w:r>
+        <w:t xml:space="preserve">Young, J.D. (2014). INCA: A computational platform for isotopically non-stationary metabolic flux analysis. Bioinformatics</w:t>
       </w:r>
       <w:r>
         <w:t xml:space="preserve"> </w:t>
@@ -10724,38 +11120,20 @@
           <w:iCs/>
           <w:i/>
         </w:rPr>
-        <w:t xml:space="preserve">43</w:t>
-      </w:r>
-      <w:r>
-        <w:t xml:space="preserve">, e47.</w:t>
-      </w:r>
-    </w:p>
-    <w:bookmarkEnd w:id="132"/>
-    <w:bookmarkStart w:id="133" w:name="ref-multiGSEA"/>
-    <w:p>
-      <w:pPr>
-        <w:pStyle w:val="BodyText"/>
-      </w:pPr>
-      <w:r>
-        <w:t xml:space="preserve">Sebastian, C., and Hackermüller, J. (2020).</w:t>
-      </w:r>
-      <w:r>
-        <w:t xml:space="preserve"> </w:t>
-      </w:r>
-      <w:r>
-        <w:t xml:space="preserve">multiGSEA</w:t>
-      </w:r>
-      <w:r>
-        <w:t xml:space="preserve">:</w:t>
-      </w:r>
-      <w:r>
-        <w:t xml:space="preserve"> </w:t>
-      </w:r>
-      <w:r>
-        <w:t xml:space="preserve">A GSEA</w:t>
-      </w:r>
-      <w:r>
-        <w:t xml:space="preserve">-based pathway enrichment analysis for multi-omics data. BMC Bioinformatics</w:t>
+        <w:t xml:space="preserve">30</w:t>
+      </w:r>
+      <w:r>
+        <w:t xml:space="preserve">, 1333–1335.</w:t>
+      </w:r>
+    </w:p>
+    <w:bookmarkEnd w:id="130"/>
+    <w:bookmarkStart w:id="131" w:name="ref-RN2517"/>
+    <w:p>
+      <w:pPr>
+        <w:pStyle w:val="Bibliography"/>
+      </w:pPr>
+      <w:r>
+        <w:t xml:space="preserve">Zamorano, F., Wouwer, A.V., and Bastin, G. (2010). A detailed metabolic flux analysis of an underdetermined network of CHO cells. J Biotechnol</w:t>
       </w:r>
       <w:r>
         <w:t xml:space="preserve"> </w:t>
@@ -10765,15 +11143,38 @@
           <w:iCs/>
           <w:i/>
         </w:rPr>
-        <w:t xml:space="preserve">21</w:t>
-      </w:r>
-      <w:r>
-        <w:t xml:space="preserve">.</w:t>
-      </w:r>
-    </w:p>
+        <w:t xml:space="preserve">150</w:t>
+      </w:r>
+      <w:r>
+        <w:t xml:space="preserve">, 497–508.</w:t>
+      </w:r>
+    </w:p>
+    <w:bookmarkEnd w:id="131"/>
+    <w:bookmarkStart w:id="132" w:name="ref-RN2525"/>
+    <w:p>
+      <w:pPr>
+        <w:pStyle w:val="Bibliography"/>
+      </w:pPr>
+      <w:r>
+        <w:t xml:space="preserve">Zhang, H., Bosch-Marce, M., Shimoda, L.A., Tan, Y.S., Baek, J.H., Wesley, J.B., Gonzalez, F.J., and Semenza, G.L. (2008). Mitochondrial autophagy is an HIF-1-dependent adaptive metabolic response to hypoxia. J Biol Chem</w:t>
+      </w:r>
+      <w:r>
+        <w:t xml:space="preserve"> </w:t>
+      </w:r>
+      <w:r>
+        <w:rPr>
+          <w:iCs/>
+          <w:i/>
+        </w:rPr>
+        <w:t xml:space="preserve">283</w:t>
+      </w:r>
+      <w:r>
+        <w:t xml:space="preserve">, 10892–10903.</w:t>
+      </w:r>
+    </w:p>
+    <w:bookmarkEnd w:id="132"/>
     <w:bookmarkEnd w:id="133"/>
     <w:bookmarkEnd w:id="134"/>
-    <w:bookmarkEnd w:id="135"/>
     <w:sectPr>
       <w:pgSz w:h="15840" w:w="12240"/>
       <w:pgMar w:bottom="1440" w:footer="720" w:gutter="0" w:header="720" w:left="1080" w:right="1080" w:top="1440"/>

</xml_diff>